<commit_message>
Listar_Establecimiento + Listar_Pedido + Actualizacion Documentos
Completado requerimiento
Listar Establecimiento
Listar_Pedido
Actualizacion Matriz trazabilidad
</commit_message>
<xml_diff>
--- a/Documentos/2. Inicio/Documento_SRS.docx
+++ b/Documentos/2. Inicio/Documento_SRS.docx
@@ -189,7 +189,6 @@
           <w:lang w:val="en-US"/>
         </w:rPr>
       </w:pPr>
-      <w:proofErr w:type="spellStart"/>
       <w:r>
         <w:rPr>
           <w:rFonts w:ascii="Arial" w:eastAsia="Arial" w:hAnsi="Arial" w:cs="Arial"/>
@@ -199,19 +198,7 @@
           <w:szCs w:val="36"/>
           <w:lang w:val="en-US"/>
         </w:rPr>
-        <w:t>Tanca</w:t>
-      </w:r>
-      <w:proofErr w:type="spellEnd"/>
-      <w:r>
-        <w:rPr>
-          <w:rFonts w:ascii="Arial" w:eastAsia="Arial" w:hAnsi="Arial" w:cs="Arial"/>
-          <w:b/>
-          <w:color w:val="BFBFBF"/>
-          <w:sz w:val="36"/>
-          <w:szCs w:val="36"/>
-          <w:lang w:val="en-US"/>
-        </w:rPr>
-        <w:t xml:space="preserve"> Food and Drinks</w:t>
+        <w:t>Tanca Food and Drinks</w:t>
       </w:r>
     </w:p>
     <w:p>
@@ -740,7 +727,6 @@
       </w:pPr>
       <w:bookmarkStart w:id="0" w:name="_heading=h.gjdgxs" w:colFirst="0" w:colLast="0"/>
       <w:bookmarkEnd w:id="0"/>
-      <w:proofErr w:type="spellStart"/>
       <w:r>
         <w:rPr>
           <w:rFonts w:ascii="Arial" w:eastAsia="Arial" w:hAnsi="Arial" w:cs="Arial"/>
@@ -749,62 +735,7 @@
           <w:szCs w:val="36"/>
           <w:lang w:val="en-US"/>
         </w:rPr>
-        <w:t>Aplicación</w:t>
-      </w:r>
-      <w:proofErr w:type="spellEnd"/>
-      <w:r>
-        <w:rPr>
-          <w:rFonts w:ascii="Arial" w:eastAsia="Arial" w:hAnsi="Arial" w:cs="Arial"/>
-          <w:b/>
-          <w:sz w:val="36"/>
-          <w:szCs w:val="36"/>
-          <w:lang w:val="en-US"/>
-        </w:rPr>
-        <w:t xml:space="preserve"> </w:t>
-      </w:r>
-      <w:proofErr w:type="spellStart"/>
-      <w:r>
-        <w:rPr>
-          <w:rFonts w:ascii="Arial" w:eastAsia="Arial" w:hAnsi="Arial" w:cs="Arial"/>
-          <w:b/>
-          <w:sz w:val="36"/>
-          <w:szCs w:val="36"/>
-          <w:lang w:val="en-US"/>
-        </w:rPr>
-        <w:t>Móvil</w:t>
-      </w:r>
-      <w:proofErr w:type="spellEnd"/>
-      <w:r>
-        <w:rPr>
-          <w:rFonts w:ascii="Arial" w:eastAsia="Arial" w:hAnsi="Arial" w:cs="Arial"/>
-          <w:b/>
-          <w:sz w:val="36"/>
-          <w:szCs w:val="36"/>
-          <w:lang w:val="en-US"/>
-        </w:rPr>
-        <w:t xml:space="preserve"> Tacna </w:t>
-      </w:r>
-      <w:proofErr w:type="spellStart"/>
-      <w:r>
-        <w:rPr>
-          <w:rFonts w:ascii="Arial" w:eastAsia="Arial" w:hAnsi="Arial" w:cs="Arial"/>
-          <w:b/>
-          <w:sz w:val="36"/>
-          <w:szCs w:val="36"/>
-          <w:lang w:val="en-US"/>
-        </w:rPr>
-        <w:t>Food&amp;Drinks</w:t>
-      </w:r>
-      <w:proofErr w:type="spellEnd"/>
-      <w:r>
-        <w:rPr>
-          <w:rFonts w:ascii="Arial" w:eastAsia="Arial" w:hAnsi="Arial" w:cs="Arial"/>
-          <w:b/>
-          <w:sz w:val="36"/>
-          <w:szCs w:val="36"/>
-          <w:lang w:val="en-US"/>
-        </w:rPr>
-        <w:t xml:space="preserve"> </w:t>
+        <w:t xml:space="preserve">Aplicación Móvil Tacna Food&amp;Drinks </w:t>
       </w:r>
     </w:p>
     <w:p>
@@ -1210,34 +1141,14 @@
                 <w:szCs w:val="20"/>
               </w:rPr>
             </w:pPr>
-            <w:proofErr w:type="spellStart"/>
             <w:r>
               <w:rPr>
                 <w:color w:val="000000"/>
                 <w:sz w:val="20"/>
                 <w:szCs w:val="20"/>
               </w:rPr>
-              <w:t>Marko</w:t>
-            </w:r>
-            <w:proofErr w:type="spellEnd"/>
-            <w:r>
-              <w:rPr>
-                <w:color w:val="000000"/>
-                <w:sz w:val="20"/>
-                <w:szCs w:val="20"/>
-              </w:rPr>
-              <w:t xml:space="preserve"> Rivas </w:t>
-            </w:r>
-            <w:proofErr w:type="spellStart"/>
-            <w:r>
-              <w:rPr>
-                <w:color w:val="000000"/>
-                <w:sz w:val="20"/>
-                <w:szCs w:val="20"/>
-              </w:rPr>
-              <w:t>Rios</w:t>
-            </w:r>
-            <w:proofErr w:type="spellEnd"/>
+              <w:t>Marko Rivas Rios</w:t>
+            </w:r>
           </w:p>
         </w:tc>
       </w:tr>
@@ -1359,34 +1270,14 @@
                 <w:szCs w:val="20"/>
               </w:rPr>
             </w:pPr>
-            <w:proofErr w:type="spellStart"/>
             <w:r>
               <w:rPr>
                 <w:color w:val="000000"/>
                 <w:sz w:val="20"/>
                 <w:szCs w:val="20"/>
               </w:rPr>
-              <w:t>Marko</w:t>
-            </w:r>
-            <w:proofErr w:type="spellEnd"/>
-            <w:r>
-              <w:rPr>
-                <w:color w:val="000000"/>
-                <w:sz w:val="20"/>
-                <w:szCs w:val="20"/>
-              </w:rPr>
-              <w:t xml:space="preserve"> Rivas </w:t>
-            </w:r>
-            <w:proofErr w:type="spellStart"/>
-            <w:r>
-              <w:rPr>
-                <w:color w:val="000000"/>
-                <w:sz w:val="20"/>
-                <w:szCs w:val="20"/>
-              </w:rPr>
-              <w:t>Rios</w:t>
-            </w:r>
-            <w:proofErr w:type="spellEnd"/>
+              <w:t>Marko Rivas Rios</w:t>
+            </w:r>
           </w:p>
         </w:tc>
       </w:tr>
@@ -2363,13 +2254,7 @@
         <w:jc w:val="both"/>
       </w:pPr>
       <w:r>
-        <w:t>El propósito de esta Especificación de requi</w:t>
-      </w:r>
-      <w:r>
-        <w:t>sitos de software es servir como depósito de todos los requisitos que el sistema Tacna F&amp;D debe o debería poseer. Esta especificación es el documento principal sobre el cual se basará todo el diseño posterior, la implementación y el plan de prueba/ validac</w:t>
-      </w:r>
-      <w:r>
-        <w:t>ión.</w:t>
+        <w:t>El propósito de esta Especificación de requisitos de software es servir como depósito de todos los requisitos que el sistema Tacna F&amp;D debe o debería poseer. Esta especificación es el documento principal sobre el cual se basará todo el diseño posterior, la implementación y el plan de prueba/ validación.</w:t>
       </w:r>
     </w:p>
     <w:p>
@@ -2447,35 +2332,7 @@
         <w:rPr>
           <w:color w:val="000000"/>
         </w:rPr>
-        <w:t xml:space="preserve">La aplicación móvil Tacna </w:t>
-      </w:r>
-      <w:proofErr w:type="spellStart"/>
-      <w:r>
-        <w:rPr>
-          <w:color w:val="000000"/>
-        </w:rPr>
-        <w:t>Food</w:t>
-      </w:r>
-      <w:proofErr w:type="spellEnd"/>
-      <w:r>
-        <w:rPr>
-          <w:color w:val="000000"/>
-        </w:rPr>
-        <w:t xml:space="preserve"> and </w:t>
-      </w:r>
-      <w:proofErr w:type="spellStart"/>
-      <w:r>
-        <w:rPr>
-          <w:color w:val="000000"/>
-        </w:rPr>
-        <w:t>Drinks</w:t>
-      </w:r>
-      <w:proofErr w:type="spellEnd"/>
-      <w:r>
-        <w:rPr>
-          <w:color w:val="000000"/>
-        </w:rPr>
-        <w:t xml:space="preserve"> será un medio de información y pedidos para la población tacneña que requieran de opciones y reseñas de establecimientos de comida de la ciudad como restaurantes, </w:t>
+        <w:t xml:space="preserve">La aplicación móvil Tacna Food and Drinks será un medio de información y pedidos para la población tacneña que requieran de opciones y reseñas de establecimientos de comida de la ciudad como restaurantes, </w:t>
       </w:r>
       <w:r>
         <w:t>pastelerías</w:t>
@@ -2484,75 +2341,7 @@
         <w:rPr>
           <w:color w:val="000000"/>
         </w:rPr>
-        <w:t xml:space="preserve">, </w:t>
-      </w:r>
-      <w:proofErr w:type="spellStart"/>
-      <w:r>
-        <w:rPr>
-          <w:color w:val="000000"/>
-        </w:rPr>
-        <w:t>food</w:t>
-      </w:r>
-      <w:proofErr w:type="spellEnd"/>
-      <w:r>
-        <w:rPr>
-          <w:color w:val="000000"/>
-        </w:rPr>
-        <w:t xml:space="preserve"> </w:t>
-      </w:r>
-      <w:proofErr w:type="spellStart"/>
-      <w:r>
-        <w:rPr>
-          <w:color w:val="000000"/>
-        </w:rPr>
-        <w:t>trucks</w:t>
-      </w:r>
-      <w:proofErr w:type="spellEnd"/>
-      <w:r>
-        <w:rPr>
-          <w:color w:val="000000"/>
-        </w:rPr>
-        <w:t>, etc. Esta propuesta se re</w:t>
-      </w:r>
-      <w:r>
-        <w:rPr>
-          <w:color w:val="000000"/>
-        </w:rPr>
-        <w:t xml:space="preserve">alizará mediante tres aplicaciones móviles. Tacna F&amp;D Business para los que deseen registrarse como establecimiento de comida, Tacna F&amp;D </w:t>
-      </w:r>
-      <w:proofErr w:type="spellStart"/>
-      <w:r>
-        <w:rPr>
-          <w:color w:val="000000"/>
-        </w:rPr>
-        <w:t>Delivery</w:t>
-      </w:r>
-      <w:proofErr w:type="spellEnd"/>
-      <w:r>
-        <w:rPr>
-          <w:color w:val="000000"/>
-        </w:rPr>
-        <w:t xml:space="preserve"> para los que deseen registrarse como repartidores y Tacna F&amp;D para el usuario que busca la información de dife</w:t>
-      </w:r>
-      <w:r>
-        <w:rPr>
-          <w:color w:val="000000"/>
-        </w:rPr>
-        <w:t xml:space="preserve">rentes establecimientos de comida donde podrá realizar pedidos y pago de </w:t>
-      </w:r>
-      <w:proofErr w:type="gramStart"/>
-      <w:r>
-        <w:rPr>
-          <w:color w:val="000000"/>
-        </w:rPr>
-        <w:t>los mismos</w:t>
-      </w:r>
-      <w:proofErr w:type="gramEnd"/>
-      <w:r>
-        <w:rPr>
-          <w:color w:val="000000"/>
-        </w:rPr>
-        <w:t>, además de poder visualizar como el establecimiento está siguiendo el protocolo sanitario (basado en el protocolo establecido por el gobierno).</w:t>
+        <w:t>, food trucks, etc. Esta propuesta se realizará mediante tres aplicaciones móviles. Tacna F&amp;D Business para los que deseen registrarse como establecimiento de comida, Tacna F&amp;D Delivery para los que deseen registrarse como repartidores y Tacna F&amp;D para el usuario que busca la información de diferentes establecimientos de comida donde podrá realizar pedidos y pago de los mismos, además de poder visualizar como el establecimiento está siguiendo el protocolo sanitario (basado en el protocolo establecido por el gobierno).</w:t>
       </w:r>
     </w:p>
     <w:p>
@@ -2690,13 +2479,7 @@
         <w:rPr>
           <w:color w:val="000000"/>
         </w:rPr>
-        <w:t>Publicación de re</w:t>
-      </w:r>
-      <w:r>
-        <w:rPr>
-          <w:color w:val="000000"/>
-        </w:rPr>
-        <w:t>señas realizadas a un establecimiento, así como también su modificación o eliminación.</w:t>
+        <w:t>Publicación de reseñas realizadas a un establecimiento, así como también su modificación o eliminación.</w:t>
       </w:r>
     </w:p>
     <w:p>
@@ -2784,13 +2567,7 @@
         <w:rPr>
           <w:color w:val="000000"/>
         </w:rPr>
-        <w:t>Visualiza</w:t>
-      </w:r>
-      <w:r>
-        <w:rPr>
-          <w:color w:val="000000"/>
-        </w:rPr>
-        <w:t>ción de los pedidos realizados.</w:t>
+        <w:t>Visualización de los pedidos realizados.</w:t>
       </w:r>
     </w:p>
     <w:p>
@@ -2905,13 +2682,7 @@
         <w:rPr>
           <w:color w:val="000000"/>
         </w:rPr>
-        <w:t xml:space="preserve"> contraseña del usuario</w:t>
-      </w:r>
-      <w:r>
-        <w:rPr>
-          <w:color w:val="000000"/>
-        </w:rPr>
-        <w:t>.</w:t>
+        <w:t xml:space="preserve"> contraseña del usuario.</w:t>
       </w:r>
     </w:p>
     <w:p>
@@ -3102,13 +2873,7 @@
         <w:rPr>
           <w:color w:val="000000"/>
         </w:rPr>
-        <w:t>Visua</w:t>
-      </w:r>
-      <w:r>
-        <w:rPr>
-          <w:color w:val="000000"/>
-        </w:rPr>
-        <w:t>lización de todos los pedidos realizados por los usuarios (culminados o pendientes).</w:t>
+        <w:t>Visualización de todos los pedidos realizados por los usuarios (culminados o pendientes).</w:t>
       </w:r>
     </w:p>
     <w:p>
@@ -3122,15 +2887,7 @@
         <w:jc w:val="both"/>
       </w:pPr>
       <w:r>
-        <w:t xml:space="preserve">Tacna F&amp;D </w:t>
-      </w:r>
-      <w:proofErr w:type="spellStart"/>
-      <w:r>
-        <w:t>Delivery</w:t>
-      </w:r>
-      <w:proofErr w:type="spellEnd"/>
-      <w:r>
-        <w:t xml:space="preserve"> se desarrollará con las siguientes funciones:</w:t>
+        <w:t>Tacna F&amp;D Delivery se desarrollará con las siguientes funciones:</w:t>
       </w:r>
     </w:p>
     <w:p>
@@ -3196,13 +2953,7 @@
         <w:rPr>
           <w:color w:val="000000"/>
         </w:rPr>
-        <w:t>Reest</w:t>
-      </w:r>
-      <w:r>
-        <w:rPr>
-          <w:color w:val="000000"/>
-        </w:rPr>
-        <w:t>ablecer contraseña del usuario.</w:t>
+        <w:t>Reestablecer contraseña del usuario.</w:t>
       </w:r>
     </w:p>
     <w:p>
@@ -3252,46 +3003,7 @@
         <w:rPr>
           <w:color w:val="000000"/>
         </w:rPr>
-        <w:t xml:space="preserve">Visualización de los pedidos pendientes de cada establecimiento si el usuario se encuentra dentro del rango </w:t>
-      </w:r>
-      <w:proofErr w:type="gramStart"/>
-      <w:r>
-        <w:rPr>
-          <w:color w:val="000000"/>
-        </w:rPr>
-        <w:t>del mismo</w:t>
-      </w:r>
-      <w:proofErr w:type="gramEnd"/>
-      <w:r>
-        <w:rPr>
-          <w:color w:val="000000"/>
-        </w:rPr>
-        <w:t>.</w:t>
-      </w:r>
-    </w:p>
-    <w:p>
-      <w:pPr>
-        <w:numPr>
-          <w:ilvl w:val="0"/>
-          <w:numId w:val="2"/>
-        </w:numPr>
-        <w:pBdr>
-          <w:top w:val="nil"/>
-          <w:left w:val="nil"/>
-          <w:bottom w:val="nil"/>
-          <w:right w:val="nil"/>
-          <w:between w:val="nil"/>
-        </w:pBdr>
-        <w:spacing w:before="8"/>
-        <w:rPr>
-          <w:color w:val="000000"/>
-        </w:rPr>
-      </w:pPr>
-      <w:r>
-        <w:rPr>
-          <w:color w:val="000000"/>
-        </w:rPr>
-        <w:t>Separar Pedido</w:t>
+        <w:t>Visualización de los pedidos pendientes de cada establecimiento si el usuario se encuentra dentro del rango del mismo.</w:t>
       </w:r>
     </w:p>
     <w:p>
@@ -3409,43 +3121,7 @@
           <w:sz w:val="20"/>
           <w:szCs w:val="20"/>
         </w:rPr>
-        <w:t xml:space="preserve">IEEE </w:t>
-      </w:r>
-      <w:proofErr w:type="spellStart"/>
-      <w:r>
-        <w:rPr>
-          <w:color w:val="000000"/>
-          <w:sz w:val="20"/>
-          <w:szCs w:val="20"/>
-        </w:rPr>
-        <w:t>Computer</w:t>
-      </w:r>
-      <w:proofErr w:type="spellEnd"/>
-      <w:r>
-        <w:rPr>
-          <w:color w:val="000000"/>
-          <w:sz w:val="20"/>
-          <w:szCs w:val="20"/>
-        </w:rPr>
-        <w:t xml:space="preserve"> </w:t>
-      </w:r>
-      <w:proofErr w:type="spellStart"/>
-      <w:r>
-        <w:rPr>
-          <w:color w:val="000000"/>
-          <w:sz w:val="20"/>
-          <w:szCs w:val="20"/>
-        </w:rPr>
-        <w:t>Society</w:t>
-      </w:r>
-      <w:proofErr w:type="spellEnd"/>
-      <w:r>
-        <w:rPr>
-          <w:color w:val="000000"/>
-          <w:sz w:val="20"/>
-          <w:szCs w:val="20"/>
-        </w:rPr>
-        <w:t>, 1998</w:t>
+        <w:t>IEEE Computer Society, 1998</w:t>
       </w:r>
     </w:p>
     <w:p>
@@ -3476,21 +3152,7 @@
         <w:rPr>
           <w:color w:val="000000"/>
         </w:rPr>
-        <w:t xml:space="preserve">IEEE </w:t>
-      </w:r>
-      <w:proofErr w:type="spellStart"/>
-      <w:r>
-        <w:rPr>
-          <w:color w:val="000000"/>
-        </w:rPr>
-        <w:t>Std</w:t>
-      </w:r>
-      <w:proofErr w:type="spellEnd"/>
-      <w:r>
-        <w:rPr>
-          <w:color w:val="000000"/>
-        </w:rPr>
-        <w:t>. 830-1998. Especificación de Requisitos según el estándar de IEEE 830</w:t>
+        <w:t>IEEE Std. 830-1998. Especificación de Requisitos según el estándar de IEEE 830</w:t>
       </w:r>
       <w:r>
         <w:rPr>
@@ -3531,39 +3193,11 @@
           <w:color w:val="000000"/>
         </w:rPr>
       </w:pPr>
-      <w:proofErr w:type="spellStart"/>
-      <w:r>
-        <w:rPr>
-          <w:color w:val="000000"/>
-        </w:rPr>
-        <w:t>PMOinformatica</w:t>
-      </w:r>
-      <w:proofErr w:type="spellEnd"/>
-      <w:r>
-        <w:rPr>
-          <w:color w:val="000000"/>
-        </w:rPr>
-        <w:t>. Documento de requerimientos de software.</w:t>
-      </w:r>
-      <w:r>
-        <w:rPr>
-          <w:color w:val="000000"/>
-        </w:rPr>
-        <w:t xml:space="preserve"> 2018 </w:t>
-      </w:r>
-      <w:proofErr w:type="gramStart"/>
-      <w:r>
-        <w:rPr>
-          <w:color w:val="000000"/>
-        </w:rPr>
-        <w:t>Obtenido</w:t>
-      </w:r>
-      <w:proofErr w:type="gramEnd"/>
-      <w:r>
-        <w:rPr>
-          <w:color w:val="000000"/>
-        </w:rPr>
-        <w:t xml:space="preserve"> de: </w:t>
+      <w:r>
+        <w:rPr>
+          <w:color w:val="000000"/>
+        </w:rPr>
+        <w:t xml:space="preserve">PMOinformatica. Documento de requerimientos de software. 2018 Obtenido de: </w:t>
       </w:r>
       <w:r>
         <w:rPr>
@@ -3626,8 +3260,6 @@
       </w:r>
       <w:r>
         <w:tab/>
-      </w:r>
-      <w:r>
         <w:t>Características de usuario de Tacna F&amp;D</w:t>
       </w:r>
     </w:p>
@@ -3662,10 +3294,7 @@
       </w:r>
       <w:r>
         <w:tab/>
-        <w:t>Caracte</w:t>
-      </w:r>
-      <w:r>
-        <w:t>rísticas de usuario de Tacna F&amp;D Business</w:t>
+        <w:t>Características de usuario de Tacna F&amp;D Business</w:t>
       </w:r>
     </w:p>
     <w:p>
@@ -3698,15 +3327,8 @@
       </w:r>
       <w:r>
         <w:tab/>
-      </w:r>
-      <w:r>
-        <w:t xml:space="preserve">Características de usuario de Tacna F&amp;D </w:t>
-      </w:r>
-      <w:proofErr w:type="spellStart"/>
-      <w:r>
-        <w:t>Delivery</w:t>
-      </w:r>
-      <w:proofErr w:type="spellEnd"/>
+        <w:t>Características de usuario de Tacna F&amp;D Delivery</w:t>
+      </w:r>
     </w:p>
     <w:p>
       <w:pPr>
@@ -3718,15 +3340,7 @@
         </w:rPr>
       </w:pPr>
       <w:r>
-        <w:t xml:space="preserve">Tacna F&amp;D </w:t>
-      </w:r>
-      <w:proofErr w:type="spellStart"/>
-      <w:r>
-        <w:t>Delivery</w:t>
-      </w:r>
-      <w:proofErr w:type="spellEnd"/>
-      <w:r>
-        <w:t xml:space="preserve"> está destinado para ser utilizado por los repartidores. El sistema no requerirá ningún conocimiento técnico ni experiencia superiores con aplicaciones similares.</w:t>
+        <w:t>Tacna F&amp;D Delivery está destinado para ser utilizado por los repartidores. El sistema no requerirá ningún conocimiento técnico ni experiencia superiores con aplicaciones similares.</w:t>
       </w:r>
     </w:p>
     <w:p/>
@@ -3764,27 +3378,7 @@
         <w:rPr>
           <w:color w:val="000000"/>
         </w:rPr>
-        <w:t>Las ap</w:t>
-      </w:r>
-      <w:r>
-        <w:rPr>
-          <w:color w:val="000000"/>
-        </w:rPr>
-        <w:t xml:space="preserve">licaciones móviles Tacna F&amp;D, Tacna F&amp;D Business y Tacna F&amp;D </w:t>
-      </w:r>
-      <w:proofErr w:type="spellStart"/>
-      <w:r>
-        <w:rPr>
-          <w:color w:val="000000"/>
-        </w:rPr>
-        <w:t>Delivery</w:t>
-      </w:r>
-      <w:proofErr w:type="spellEnd"/>
-      <w:r>
-        <w:rPr>
-          <w:color w:val="000000"/>
-        </w:rPr>
-        <w:t xml:space="preserve"> podrá ejecutarse en dispositivos con las siguientes características:</w:t>
+        <w:t>Las aplicaciones móviles Tacna F&amp;D, Tacna F&amp;D Business y Tacna F&amp;D Delivery podrá ejecutarse en dispositivos con las siguientes características:</w:t>
       </w:r>
     </w:p>
     <w:p>
@@ -3844,21 +3438,7 @@
         <w:rPr>
           <w:color w:val="000000"/>
         </w:rPr>
-        <w:t xml:space="preserve">Versión del sistema operativo: 6.0 </w:t>
-      </w:r>
-      <w:proofErr w:type="spellStart"/>
-      <w:r>
-        <w:rPr>
-          <w:color w:val="000000"/>
-        </w:rPr>
-        <w:t>Marsmallow</w:t>
-      </w:r>
-      <w:proofErr w:type="spellEnd"/>
-      <w:r>
-        <w:rPr>
-          <w:color w:val="000000"/>
-        </w:rPr>
-        <w:t xml:space="preserve"> o superior</w:t>
+        <w:t>Versión del sistema operativo: 6.0 Marsmallow o superior</w:t>
       </w:r>
     </w:p>
     <w:p>
@@ -3910,10 +3490,8 @@
       <w:bookmarkStart w:id="13" w:name="_heading=h.lnxbz9" w:colFirst="0" w:colLast="0"/>
       <w:bookmarkEnd w:id="13"/>
       <w:r>
-        <w:t>Requerimientos fu</w:t>
-      </w:r>
-      <w:r>
-        <w:t>ncionales</w:t>
+        <w:lastRenderedPageBreak/>
+        <w:t>Requerimientos funcionales</w:t>
       </w:r>
     </w:p>
     <w:p/>
@@ -4396,10 +3974,7 @@
               <w:jc w:val="center"/>
             </w:pPr>
             <w:r>
-              <w:t>La aplicación debe permitir que el usuario pueda restablecer su contraseña en caso de olvidar</w:t>
-            </w:r>
-            <w:r>
-              <w:t>la, enviando un código de verificación a su correo electrónico para proceder a cambiarla.</w:t>
+              <w:t>La aplicación debe permitir que el usuario pueda restablecer su contraseña en caso de olvidarla, enviando un código de verificación a su correo electrónico para proceder a cambiarla.</w:t>
             </w:r>
           </w:p>
           <w:p>
@@ -4983,6 +4558,7 @@
               <w:jc w:val="center"/>
             </w:pPr>
             <w:r>
+              <w:lastRenderedPageBreak/>
               <w:t>La aplicación debe permitir la obtención de un vale o cupón de descuento al realizar un número específico de reseñas.</w:t>
             </w:r>
           </w:p>
@@ -5201,24 +4777,8 @@
               <w:jc w:val="center"/>
             </w:pPr>
             <w:r>
-              <w:t>La aplicación debe permitir al usuario seleccionar los ítems que desea comprar del menú del establecimiento, así como también indicar la cantidad de estos, y también poder permitir al cliente elegir el método de envió, además debe permitir el pago respecti</w:t>
-            </w:r>
-            <w:r>
-              <w:t xml:space="preserve">vo a través de PayPal, tarjetas de crédito o débito, o pago contra entrega por medio de Yape, </w:t>
-            </w:r>
-            <w:proofErr w:type="spellStart"/>
-            <w:r>
-              <w:t>Tunki</w:t>
-            </w:r>
-            <w:proofErr w:type="spellEnd"/>
-            <w:r>
-              <w:t xml:space="preserve"> o </w:t>
-            </w:r>
-            <w:proofErr w:type="spellStart"/>
-            <w:r>
-              <w:t>Lukita</w:t>
-            </w:r>
-            <w:proofErr w:type="spellEnd"/>
+              <w:t>La aplicación debe permitir al usuario seleccionar los ítems que desea comprar del menú del establecimiento, así como también indicar la cantidad de estos, y también poder permitir al cliente elegir el método de envió, además debe permitir el pago respectivo a través de PayPal, tarjetas de crédito o débito, o pago contra entrega por medio de Yape, Tunki o Lukita</w:t>
+            </w:r>
           </w:p>
           <w:p>
             <w:pPr>
@@ -5829,10 +5389,7 @@
               <w:jc w:val="center"/>
             </w:pPr>
             <w:r>
-              <w:t>La aplicación debe permitir que todos los usuarios registrados puedan ver y modificar sus dat</w:t>
-            </w:r>
-            <w:r>
-              <w:t>os de registro.</w:t>
+              <w:t>La aplicación debe permitir que todos los usuarios registrados puedan ver y modificar sus datos de registro.</w:t>
             </w:r>
           </w:p>
         </w:tc>
@@ -6076,15 +5633,7 @@
               <w:jc w:val="center"/>
             </w:pPr>
             <w:r>
-              <w:t xml:space="preserve">La aplicación debe permitir que el usuario pueda elegir los métodos pago (PayPal, Tarjetas de crédito o débito, Pago contra entrega) que estarán disponibles en sus establecimientos, así como también configurarlos (ingresando su </w:t>
-            </w:r>
-            <w:proofErr w:type="spellStart"/>
-            <w:r>
-              <w:t>key</w:t>
-            </w:r>
-            <w:proofErr w:type="spellEnd"/>
-            <w:r>
-              <w:t>).</w:t>
+              <w:t>La aplicación debe permitir que el usuario pueda elegir los métodos pago (PayPal, Tarjetas de crédito o débito, Pago contra entrega) que estarán disponibles en sus establecimientos, así como también configurarlos (ingresando su key).</w:t>
             </w:r>
           </w:p>
           <w:p>
@@ -6229,18 +5778,7 @@
               <w:jc w:val="center"/>
             </w:pPr>
             <w:r>
-              <w:t>La aplicación debe permitir que el usuario pueda visualizar un tablero de información que contenga el número de establecimientos que tenga registrado el usuario, cuál es su establecimiento mejor calificado, cuál</w:t>
-            </w:r>
-            <w:r>
-              <w:t xml:space="preserve"> es su establecimiento con más comentarios, cuál es su establecimiento con más ventas </w:t>
-            </w:r>
-            <w:proofErr w:type="gramStart"/>
-            <w:r>
-              <w:t>y</w:t>
-            </w:r>
-            <w:proofErr w:type="gramEnd"/>
-            <w:r>
-              <w:t xml:space="preserve"> por último, algunos comentarios recientes en sus establecimientos.</w:t>
+              <w:t>La aplicación debe permitir que el usuario pueda visualizar un tablero de información que contenga el número de establecimientos que tenga registrado el usuario, cuál es su establecimiento mejor calificado, cuál es su establecimiento con más comentarios, cuál es su establecimiento con más ventas y por último, algunos comentarios recientes en sus establecimientos.</w:t>
             </w:r>
           </w:p>
           <w:p>
@@ -7324,16 +6862,8 @@
               <w:rPr>
                 <w:b/>
               </w:rPr>
-              <w:t xml:space="preserve">Requerimientos Funcionales – Tacna F&amp;D </w:t>
-            </w:r>
-            <w:proofErr w:type="spellStart"/>
-            <w:r>
-              <w:rPr>
-                <w:b/>
-              </w:rPr>
-              <w:t>Delivery</w:t>
-            </w:r>
-            <w:proofErr w:type="spellEnd"/>
+              <w:t>Requerimientos Funcionales – Tacna F&amp;D Delivery</w:t>
+            </w:r>
           </w:p>
         </w:tc>
       </w:tr>
@@ -7985,13 +7515,7 @@
               <w:rPr>
                 <w:color w:val="000000"/>
               </w:rPr>
-              <w:t>La aplicación debe permitir al usuario visualizar los pedidos pendientes y poder aceptarlos si se encuentra dentro del rang</w:t>
-            </w:r>
-            <w:r>
-              <w:rPr>
-                <w:color w:val="000000"/>
-              </w:rPr>
-              <w:t>o del establecimiento.</w:t>
+              <w:t>La aplicación debe permitir al usuario visualizar los pedidos pendientes y poder aceptarlos si se encuentra dentro del rango del establecimiento.</w:t>
             </w:r>
           </w:p>
         </w:tc>
@@ -8159,111 +7683,13 @@
               <w:rPr>
                 <w:b/>
               </w:rPr>
-              <w:t>RF36</w:t>
-            </w:r>
-          </w:p>
-        </w:tc>
-        <w:tc>
-          <w:tcPr>
-            <w:tcW w:w="2142" w:type="dxa"/>
-          </w:tcPr>
-          <w:p>
-            <w:pPr>
-              <w:jc w:val="center"/>
-            </w:pPr>
-          </w:p>
-          <w:p>
-            <w:pPr>
-              <w:jc w:val="center"/>
-            </w:pPr>
-          </w:p>
-          <w:p>
-            <w:pPr>
-              <w:jc w:val="center"/>
-            </w:pPr>
-            <w:r>
-              <w:t>Separar Pedido</w:t>
-            </w:r>
-          </w:p>
-        </w:tc>
-        <w:tc>
-          <w:tcPr>
-            <w:tcW w:w="4111" w:type="dxa"/>
-          </w:tcPr>
-          <w:p>
-            <w:pPr>
-              <w:jc w:val="center"/>
-            </w:pPr>
-          </w:p>
-          <w:p>
-            <w:pPr>
-              <w:jc w:val="center"/>
-            </w:pPr>
-            <w:r>
-              <w:t>La aplicación debe permitir al usuario separar solo un pedido y no más de uno para poder realizar el seguimiento.</w:t>
-            </w:r>
-          </w:p>
-        </w:tc>
-        <w:tc>
-          <w:tcPr>
-            <w:tcW w:w="2268" w:type="dxa"/>
-          </w:tcPr>
-          <w:p>
-            <w:pPr>
-              <w:jc w:val="center"/>
-            </w:pPr>
-          </w:p>
-          <w:p>
-            <w:pPr>
-              <w:jc w:val="center"/>
-            </w:pPr>
-          </w:p>
-          <w:p>
-            <w:pPr>
-              <w:jc w:val="center"/>
-            </w:pPr>
-            <w:r>
-              <w:t>Alta</w:t>
-            </w:r>
-          </w:p>
-        </w:tc>
-      </w:tr>
-      <w:tr>
-        <w:trPr>
-          <w:trHeight w:val="1430"/>
-        </w:trPr>
-        <w:tc>
-          <w:tcPr>
-            <w:tcW w:w="972" w:type="dxa"/>
-          </w:tcPr>
-          <w:p>
-            <w:pPr>
-              <w:jc w:val="center"/>
-              <w:rPr>
-                <w:b/>
-              </w:rPr>
-            </w:pPr>
-          </w:p>
-          <w:p>
-            <w:pPr>
-              <w:jc w:val="center"/>
-              <w:rPr>
-                <w:b/>
-              </w:rPr>
-            </w:pPr>
-          </w:p>
-          <w:p>
-            <w:pPr>
-              <w:jc w:val="center"/>
-              <w:rPr>
-                <w:b/>
-              </w:rPr>
-            </w:pPr>
-            <w:r>
-              <w:rPr>
-                <w:b/>
-              </w:rPr>
-              <w:t>RF37</w:t>
+              <w:t>RF3</w:t>
+            </w:r>
+            <w:r>
+              <w:rPr>
+                <w:b/>
+              </w:rPr>
+              <w:t>6</w:t>
             </w:r>
           </w:p>
         </w:tc>
@@ -8479,7 +7905,6 @@
         <w:ind w:left="1276"/>
         <w:jc w:val="both"/>
       </w:pPr>
-      <w:proofErr w:type="gramStart"/>
       <w:r>
         <w:rPr>
           <w:color w:val="000000"/>
@@ -8489,18 +7914,11 @@
       <w:r>
         <w:t>n</w:t>
       </w:r>
-      <w:proofErr w:type="gramEnd"/>
-      <w:r>
-        <w:rPr>
-          <w:color w:val="000000"/>
-        </w:rPr>
-        <w:t xml:space="preserve"> utilizar colores que faciliten su comprensión y que no</w:t>
-      </w:r>
-      <w:r>
-        <w:rPr>
-          <w:color w:val="000000"/>
-        </w:rPr>
-        <w:t xml:space="preserve"> confundan al usuario.</w:t>
+      <w:r>
+        <w:rPr>
+          <w:color w:val="000000"/>
+        </w:rPr>
+        <w:t xml:space="preserve"> utilizar colores que faciliten su comprensión y que no confundan al usuario.</w:t>
       </w:r>
     </w:p>
     <w:p>
@@ -8582,23 +8000,7 @@
           <w:color w:val="222222"/>
           <w:highlight w:val="white"/>
         </w:rPr>
-        <w:t xml:space="preserve">La aplicación debe ser compatible con todas las versiones de Android, desde 6.0 </w:t>
-      </w:r>
-      <w:proofErr w:type="spellStart"/>
-      <w:r>
-        <w:rPr>
-          <w:color w:val="222222"/>
-          <w:highlight w:val="white"/>
-        </w:rPr>
-        <w:t>Marshmallow</w:t>
-      </w:r>
-      <w:proofErr w:type="spellEnd"/>
-      <w:r>
-        <w:rPr>
-          <w:color w:val="222222"/>
-          <w:highlight w:val="white"/>
-        </w:rPr>
-        <w:t>.</w:t>
+        <w:t>La aplicación debe ser compatible con todas las versiones de Android, desde 6.0 Marshmallow.</w:t>
       </w:r>
     </w:p>
     <w:p>
@@ -8647,13 +8049,7 @@
         <w:rPr>
           <w:color w:val="000000"/>
         </w:rPr>
-        <w:t>Cuand</w:t>
-      </w:r>
-      <w:r>
-        <w:rPr>
-          <w:color w:val="000000"/>
-        </w:rPr>
-        <w:t>o la aplicación se ve interrumpida por una llamada, la aplicación debe poder guardar el estado y volver a la misma pantalla que estaba allí antes de ser interrumpido.</w:t>
+        <w:t>Cuando la aplicación se ve interrumpida por una llamada, la aplicación debe poder guardar el estado y volver a la misma pantalla que estaba allí antes de ser interrumpido.</w:t>
       </w:r>
     </w:p>
     <w:p>
@@ -8708,7 +8104,6 @@
         <w:rPr>
           <w:color w:val="000000"/>
         </w:rPr>
-        <w:lastRenderedPageBreak/>
         <w:t>El aplicativo podrá integrar nuevas funcionalidades sin mayor dificultad y perder calidad de los servicios ofrecidos.</w:t>
       </w:r>
     </w:p>
@@ -8896,13 +8291,7 @@
         <w:rPr>
           <w:color w:val="000000"/>
         </w:rPr>
-        <w:t>un sistema que permite determinar en toda la Tierra la posición de cualquier objeto con una p</w:t>
-      </w:r>
-      <w:r>
-        <w:rPr>
-          <w:color w:val="000000"/>
-        </w:rPr>
-        <w:t>recisión de hasta centímetros, aunque lo habitual son unos pocos metros de precisión.</w:t>
+        <w:t>un sistema que permite determinar en toda la Tierra la posición de cualquier objeto con una precisión de hasta centímetros, aunque lo habitual son unos pocos metros de precisión.</w:t>
       </w:r>
     </w:p>
     <w:p>
@@ -8936,35 +8325,7 @@
         <w:rPr>
           <w:color w:val="000000"/>
         </w:rPr>
-        <w:t xml:space="preserve"> (Tacna </w:t>
-      </w:r>
-      <w:proofErr w:type="spellStart"/>
-      <w:r>
-        <w:rPr>
-          <w:color w:val="000000"/>
-        </w:rPr>
-        <w:t>Food</w:t>
-      </w:r>
-      <w:proofErr w:type="spellEnd"/>
-      <w:r>
-        <w:rPr>
-          <w:color w:val="000000"/>
-        </w:rPr>
-        <w:t xml:space="preserve"> and </w:t>
-      </w:r>
-      <w:proofErr w:type="spellStart"/>
-      <w:r>
-        <w:rPr>
-          <w:color w:val="000000"/>
-        </w:rPr>
-        <w:t>Drinks</w:t>
-      </w:r>
-      <w:proofErr w:type="spellEnd"/>
-      <w:r>
-        <w:rPr>
-          <w:color w:val="000000"/>
-        </w:rPr>
-        <w:t>): es el nombre de la aplicación.</w:t>
+        <w:t xml:space="preserve"> (Tacna Food and Drinks): es el nombre de la aplicación.</w:t>
       </w:r>
       <w:r>
         <w:rPr>

</xml_diff>

<commit_message>
Actualización de documentos, definición de requerimientos
Actualización de documentos, definición de requerimientos
</commit_message>
<xml_diff>
--- a/Documentos/2. Inicio/Documento_SRS.docx
+++ b/Documentos/2. Inicio/Documento_SRS.docx
@@ -189,6 +189,7 @@
           <w:lang w:val="en-US"/>
         </w:rPr>
       </w:pPr>
+      <w:proofErr w:type="spellStart"/>
       <w:r>
         <w:rPr>
           <w:rFonts w:ascii="Arial" w:eastAsia="Arial" w:hAnsi="Arial" w:cs="Arial"/>
@@ -198,7 +199,19 @@
           <w:szCs w:val="36"/>
           <w:lang w:val="en-US"/>
         </w:rPr>
-        <w:t>Tanca Food and Drinks</w:t>
+        <w:t>Tanca</w:t>
+      </w:r>
+      <w:proofErr w:type="spellEnd"/>
+      <w:r>
+        <w:rPr>
+          <w:rFonts w:ascii="Arial" w:eastAsia="Arial" w:hAnsi="Arial" w:cs="Arial"/>
+          <w:b/>
+          <w:color w:val="BFBFBF"/>
+          <w:sz w:val="36"/>
+          <w:szCs w:val="36"/>
+          <w:lang w:val="en-US"/>
+        </w:rPr>
+        <w:t xml:space="preserve"> Food and Drinks</w:t>
       </w:r>
     </w:p>
     <w:p>
@@ -727,6 +740,7 @@
       </w:pPr>
       <w:bookmarkStart w:id="0" w:name="_heading=h.gjdgxs" w:colFirst="0" w:colLast="0"/>
       <w:bookmarkEnd w:id="0"/>
+      <w:proofErr w:type="spellStart"/>
       <w:r>
         <w:rPr>
           <w:rFonts w:ascii="Arial" w:eastAsia="Arial" w:hAnsi="Arial" w:cs="Arial"/>
@@ -735,7 +749,62 @@
           <w:szCs w:val="36"/>
           <w:lang w:val="en-US"/>
         </w:rPr>
-        <w:t xml:space="preserve">Aplicación Móvil Tacna Food&amp;Drinks </w:t>
+        <w:t>Aplicación</w:t>
+      </w:r>
+      <w:proofErr w:type="spellEnd"/>
+      <w:r>
+        <w:rPr>
+          <w:rFonts w:ascii="Arial" w:eastAsia="Arial" w:hAnsi="Arial" w:cs="Arial"/>
+          <w:b/>
+          <w:sz w:val="36"/>
+          <w:szCs w:val="36"/>
+          <w:lang w:val="en-US"/>
+        </w:rPr>
+        <w:t xml:space="preserve"> </w:t>
+      </w:r>
+      <w:proofErr w:type="spellStart"/>
+      <w:r>
+        <w:rPr>
+          <w:rFonts w:ascii="Arial" w:eastAsia="Arial" w:hAnsi="Arial" w:cs="Arial"/>
+          <w:b/>
+          <w:sz w:val="36"/>
+          <w:szCs w:val="36"/>
+          <w:lang w:val="en-US"/>
+        </w:rPr>
+        <w:t>Móvil</w:t>
+      </w:r>
+      <w:proofErr w:type="spellEnd"/>
+      <w:r>
+        <w:rPr>
+          <w:rFonts w:ascii="Arial" w:eastAsia="Arial" w:hAnsi="Arial" w:cs="Arial"/>
+          <w:b/>
+          <w:sz w:val="36"/>
+          <w:szCs w:val="36"/>
+          <w:lang w:val="en-US"/>
+        </w:rPr>
+        <w:t xml:space="preserve"> Tacna </w:t>
+      </w:r>
+      <w:proofErr w:type="spellStart"/>
+      <w:r>
+        <w:rPr>
+          <w:rFonts w:ascii="Arial" w:eastAsia="Arial" w:hAnsi="Arial" w:cs="Arial"/>
+          <w:b/>
+          <w:sz w:val="36"/>
+          <w:szCs w:val="36"/>
+          <w:lang w:val="en-US"/>
+        </w:rPr>
+        <w:t>Food&amp;Drinks</w:t>
+      </w:r>
+      <w:proofErr w:type="spellEnd"/>
+      <w:r>
+        <w:rPr>
+          <w:rFonts w:ascii="Arial" w:eastAsia="Arial" w:hAnsi="Arial" w:cs="Arial"/>
+          <w:b/>
+          <w:sz w:val="36"/>
+          <w:szCs w:val="36"/>
+          <w:lang w:val="en-US"/>
+        </w:rPr>
+        <w:t xml:space="preserve"> </w:t>
       </w:r>
     </w:p>
     <w:p>
@@ -1141,14 +1210,34 @@
                 <w:szCs w:val="20"/>
               </w:rPr>
             </w:pPr>
+            <w:proofErr w:type="spellStart"/>
             <w:r>
               <w:rPr>
                 <w:color w:val="000000"/>
                 <w:sz w:val="20"/>
                 <w:szCs w:val="20"/>
               </w:rPr>
-              <w:t>Marko Rivas Rios</w:t>
-            </w:r>
+              <w:t>Marko</w:t>
+            </w:r>
+            <w:proofErr w:type="spellEnd"/>
+            <w:r>
+              <w:rPr>
+                <w:color w:val="000000"/>
+                <w:sz w:val="20"/>
+                <w:szCs w:val="20"/>
+              </w:rPr>
+              <w:t xml:space="preserve"> Rivas </w:t>
+            </w:r>
+            <w:proofErr w:type="spellStart"/>
+            <w:r>
+              <w:rPr>
+                <w:color w:val="000000"/>
+                <w:sz w:val="20"/>
+                <w:szCs w:val="20"/>
+              </w:rPr>
+              <w:t>Rios</w:t>
+            </w:r>
+            <w:proofErr w:type="spellEnd"/>
           </w:p>
         </w:tc>
       </w:tr>
@@ -1270,14 +1359,205 @@
                 <w:szCs w:val="20"/>
               </w:rPr>
             </w:pPr>
+            <w:proofErr w:type="spellStart"/>
             <w:r>
               <w:rPr>
                 <w:color w:val="000000"/>
                 <w:sz w:val="20"/>
                 <w:szCs w:val="20"/>
               </w:rPr>
-              <w:t>Marko Rivas Rios</w:t>
-            </w:r>
+              <w:t>Marko</w:t>
+            </w:r>
+            <w:proofErr w:type="spellEnd"/>
+            <w:r>
+              <w:rPr>
+                <w:color w:val="000000"/>
+                <w:sz w:val="20"/>
+                <w:szCs w:val="20"/>
+              </w:rPr>
+              <w:t xml:space="preserve"> Rivas </w:t>
+            </w:r>
+            <w:proofErr w:type="spellStart"/>
+            <w:r>
+              <w:rPr>
+                <w:color w:val="000000"/>
+                <w:sz w:val="20"/>
+                <w:szCs w:val="20"/>
+              </w:rPr>
+              <w:t>Rios</w:t>
+            </w:r>
+            <w:proofErr w:type="spellEnd"/>
+          </w:p>
+        </w:tc>
+      </w:tr>
+      <w:tr>
+        <w:trPr>
+          <w:trHeight w:val="599"/>
+        </w:trPr>
+        <w:tc>
+          <w:tcPr>
+            <w:tcW w:w="2304" w:type="dxa"/>
+          </w:tcPr>
+          <w:p>
+            <w:pPr>
+              <w:keepLines/>
+              <w:pBdr>
+                <w:top w:val="nil"/>
+                <w:left w:val="nil"/>
+                <w:bottom w:val="nil"/>
+                <w:right w:val="nil"/>
+                <w:between w:val="nil"/>
+              </w:pBdr>
+              <w:spacing w:after="120"/>
+              <w:rPr>
+                <w:color w:val="000000"/>
+                <w:sz w:val="20"/>
+                <w:szCs w:val="20"/>
+              </w:rPr>
+            </w:pPr>
+            <w:r>
+              <w:rPr>
+                <w:color w:val="000000"/>
+                <w:sz w:val="20"/>
+                <w:szCs w:val="20"/>
+              </w:rPr>
+              <w:t>19</w:t>
+            </w:r>
+            <w:r>
+              <w:rPr>
+                <w:color w:val="000000"/>
+                <w:sz w:val="20"/>
+                <w:szCs w:val="20"/>
+              </w:rPr>
+              <w:t>/</w:t>
+            </w:r>
+            <w:r>
+              <w:rPr>
+                <w:color w:val="000000"/>
+                <w:sz w:val="20"/>
+                <w:szCs w:val="20"/>
+              </w:rPr>
+              <w:t>12</w:t>
+            </w:r>
+            <w:r>
+              <w:rPr>
+                <w:color w:val="000000"/>
+                <w:sz w:val="20"/>
+                <w:szCs w:val="20"/>
+              </w:rPr>
+              <w:t>/2020</w:t>
+            </w:r>
+          </w:p>
+        </w:tc>
+        <w:tc>
+          <w:tcPr>
+            <w:tcW w:w="1152" w:type="dxa"/>
+          </w:tcPr>
+          <w:p>
+            <w:pPr>
+              <w:keepLines/>
+              <w:pBdr>
+                <w:top w:val="nil"/>
+                <w:left w:val="nil"/>
+                <w:bottom w:val="nil"/>
+                <w:right w:val="nil"/>
+                <w:between w:val="nil"/>
+              </w:pBdr>
+              <w:spacing w:after="120"/>
+              <w:rPr>
+                <w:color w:val="000000"/>
+                <w:sz w:val="20"/>
+                <w:szCs w:val="20"/>
+              </w:rPr>
+            </w:pPr>
+            <w:r>
+              <w:rPr>
+                <w:color w:val="000000"/>
+                <w:sz w:val="20"/>
+                <w:szCs w:val="20"/>
+              </w:rPr>
+              <w:t>0.</w:t>
+            </w:r>
+            <w:r>
+              <w:rPr>
+                <w:color w:val="000000"/>
+                <w:sz w:val="20"/>
+                <w:szCs w:val="20"/>
+              </w:rPr>
+              <w:t>3</w:t>
+            </w:r>
+          </w:p>
+        </w:tc>
+        <w:tc>
+          <w:tcPr>
+            <w:tcW w:w="3744" w:type="dxa"/>
+          </w:tcPr>
+          <w:p>
+            <w:pPr>
+              <w:keepLines/>
+              <w:pBdr>
+                <w:top w:val="nil"/>
+                <w:left w:val="nil"/>
+                <w:bottom w:val="nil"/>
+                <w:right w:val="nil"/>
+                <w:between w:val="nil"/>
+              </w:pBdr>
+              <w:spacing w:after="120"/>
+              <w:rPr>
+                <w:color w:val="000000"/>
+                <w:sz w:val="20"/>
+                <w:szCs w:val="20"/>
+              </w:rPr>
+            </w:pPr>
+            <w:r>
+              <w:rPr>
+                <w:color w:val="000000"/>
+                <w:sz w:val="20"/>
+                <w:szCs w:val="20"/>
+              </w:rPr>
+              <w:t>Actualización de requerimientos</w:t>
+            </w:r>
+          </w:p>
+        </w:tc>
+        <w:tc>
+          <w:tcPr>
+            <w:tcW w:w="2304" w:type="dxa"/>
+          </w:tcPr>
+          <w:p>
+            <w:pPr>
+              <w:keepLines/>
+              <w:pBdr>
+                <w:top w:val="nil"/>
+                <w:left w:val="nil"/>
+                <w:bottom w:val="nil"/>
+                <w:right w:val="nil"/>
+                <w:between w:val="nil"/>
+              </w:pBdr>
+              <w:spacing w:after="120"/>
+              <w:rPr>
+                <w:color w:val="000000"/>
+                <w:sz w:val="20"/>
+                <w:szCs w:val="20"/>
+              </w:rPr>
+            </w:pPr>
+            <w:r>
+              <w:rPr>
+                <w:color w:val="000000"/>
+                <w:sz w:val="20"/>
+                <w:szCs w:val="20"/>
+              </w:rPr>
+              <w:t xml:space="preserve">Ronald Ordoñez </w:t>
+            </w:r>
+            <w:proofErr w:type="spellStart"/>
+            <w:r>
+              <w:rPr>
+                <w:color w:val="000000"/>
+                <w:sz w:val="20"/>
+                <w:szCs w:val="20"/>
+              </w:rPr>
+              <w:t>Quilli</w:t>
+            </w:r>
+            <w:proofErr w:type="spellEnd"/>
           </w:p>
         </w:tc>
       </w:tr>
@@ -2332,7 +2612,35 @@
         <w:rPr>
           <w:color w:val="000000"/>
         </w:rPr>
-        <w:t xml:space="preserve">La aplicación móvil Tacna Food and Drinks será un medio de información y pedidos para la población tacneña que requieran de opciones y reseñas de establecimientos de comida de la ciudad como restaurantes, </w:t>
+        <w:t xml:space="preserve">La aplicación móvil Tacna </w:t>
+      </w:r>
+      <w:proofErr w:type="spellStart"/>
+      <w:r>
+        <w:rPr>
+          <w:color w:val="000000"/>
+        </w:rPr>
+        <w:t>Food</w:t>
+      </w:r>
+      <w:proofErr w:type="spellEnd"/>
+      <w:r>
+        <w:rPr>
+          <w:color w:val="000000"/>
+        </w:rPr>
+        <w:t xml:space="preserve"> and </w:t>
+      </w:r>
+      <w:proofErr w:type="spellStart"/>
+      <w:r>
+        <w:rPr>
+          <w:color w:val="000000"/>
+        </w:rPr>
+        <w:t>Drinks</w:t>
+      </w:r>
+      <w:proofErr w:type="spellEnd"/>
+      <w:r>
+        <w:rPr>
+          <w:color w:val="000000"/>
+        </w:rPr>
+        <w:t xml:space="preserve"> será un medio de información y pedidos para la población tacneña que requieran de opciones y reseñas de establecimientos de comida de la ciudad como restaurantes, </w:t>
       </w:r>
       <w:r>
         <w:t>pastelerías</w:t>
@@ -2341,7 +2649,63 @@
         <w:rPr>
           <w:color w:val="000000"/>
         </w:rPr>
-        <w:t>, food trucks, etc. Esta propuesta se realizará mediante tres aplicaciones móviles. Tacna F&amp;D Business para los que deseen registrarse como establecimiento de comida, Tacna F&amp;D Delivery para los que deseen registrarse como repartidores y Tacna F&amp;D para el usuario que busca la información de diferentes establecimientos de comida donde podrá realizar pedidos y pago de los mismos, además de poder visualizar como el establecimiento está siguiendo el protocolo sanitario (basado en el protocolo establecido por el gobierno).</w:t>
+        <w:t xml:space="preserve">, </w:t>
+      </w:r>
+      <w:proofErr w:type="spellStart"/>
+      <w:r>
+        <w:rPr>
+          <w:color w:val="000000"/>
+        </w:rPr>
+        <w:t>food</w:t>
+      </w:r>
+      <w:proofErr w:type="spellEnd"/>
+      <w:r>
+        <w:rPr>
+          <w:color w:val="000000"/>
+        </w:rPr>
+        <w:t xml:space="preserve"> </w:t>
+      </w:r>
+      <w:proofErr w:type="spellStart"/>
+      <w:r>
+        <w:rPr>
+          <w:color w:val="000000"/>
+        </w:rPr>
+        <w:t>trucks</w:t>
+      </w:r>
+      <w:proofErr w:type="spellEnd"/>
+      <w:r>
+        <w:rPr>
+          <w:color w:val="000000"/>
+        </w:rPr>
+        <w:t xml:space="preserve">, etc. Esta propuesta se realizará mediante tres aplicaciones móviles. Tacna F&amp;D Business para los que deseen registrarse como establecimiento de comida, Tacna F&amp;D </w:t>
+      </w:r>
+      <w:proofErr w:type="spellStart"/>
+      <w:r>
+        <w:rPr>
+          <w:color w:val="000000"/>
+        </w:rPr>
+        <w:t>Delivery</w:t>
+      </w:r>
+      <w:proofErr w:type="spellEnd"/>
+      <w:r>
+        <w:rPr>
+          <w:color w:val="000000"/>
+        </w:rPr>
+        <w:t xml:space="preserve"> para los que deseen registrarse como repartidores y Tacna F&amp;D para el usuario que busca la información de diferentes establecimientos de comida donde podrá realizar pedidos y pago de </w:t>
+      </w:r>
+      <w:proofErr w:type="gramStart"/>
+      <w:r>
+        <w:rPr>
+          <w:color w:val="000000"/>
+        </w:rPr>
+        <w:t>los mismos</w:t>
+      </w:r>
+      <w:proofErr w:type="gramEnd"/>
+      <w:r>
+        <w:rPr>
+          <w:color w:val="000000"/>
+        </w:rPr>
+        <w:t>, además de poder visualizar como el establecimiento está siguiendo el protocolo sanitario (basado en el protocolo establecido por el gobierno).</w:t>
       </w:r>
     </w:p>
     <w:p>
@@ -2887,7 +3251,15 @@
         <w:jc w:val="both"/>
       </w:pPr>
       <w:r>
-        <w:t>Tacna F&amp;D Delivery se desarrollará con las siguientes funciones:</w:t>
+        <w:t xml:space="preserve">Tacna F&amp;D </w:t>
+      </w:r>
+      <w:proofErr w:type="spellStart"/>
+      <w:r>
+        <w:t>Delivery</w:t>
+      </w:r>
+      <w:proofErr w:type="spellEnd"/>
+      <w:r>
+        <w:t xml:space="preserve"> se desarrollará con las siguientes funciones:</w:t>
       </w:r>
     </w:p>
     <w:p>
@@ -3003,7 +3375,21 @@
         <w:rPr>
           <w:color w:val="000000"/>
         </w:rPr>
-        <w:t>Visualización de los pedidos pendientes de cada establecimiento si el usuario se encuentra dentro del rango del mismo.</w:t>
+        <w:t xml:space="preserve">Visualización de los pedidos pendientes de cada establecimiento si el usuario se encuentra dentro del rango </w:t>
+      </w:r>
+      <w:proofErr w:type="gramStart"/>
+      <w:r>
+        <w:rPr>
+          <w:color w:val="000000"/>
+        </w:rPr>
+        <w:t>del mismo</w:t>
+      </w:r>
+      <w:proofErr w:type="gramEnd"/>
+      <w:r>
+        <w:rPr>
+          <w:color w:val="000000"/>
+        </w:rPr>
+        <w:t>.</w:t>
       </w:r>
     </w:p>
     <w:p>
@@ -3121,7 +3507,43 @@
           <w:sz w:val="20"/>
           <w:szCs w:val="20"/>
         </w:rPr>
-        <w:t>IEEE Computer Society, 1998</w:t>
+        <w:t xml:space="preserve">IEEE </w:t>
+      </w:r>
+      <w:proofErr w:type="spellStart"/>
+      <w:r>
+        <w:rPr>
+          <w:color w:val="000000"/>
+          <w:sz w:val="20"/>
+          <w:szCs w:val="20"/>
+        </w:rPr>
+        <w:t>Computer</w:t>
+      </w:r>
+      <w:proofErr w:type="spellEnd"/>
+      <w:r>
+        <w:rPr>
+          <w:color w:val="000000"/>
+          <w:sz w:val="20"/>
+          <w:szCs w:val="20"/>
+        </w:rPr>
+        <w:t xml:space="preserve"> </w:t>
+      </w:r>
+      <w:proofErr w:type="spellStart"/>
+      <w:r>
+        <w:rPr>
+          <w:color w:val="000000"/>
+          <w:sz w:val="20"/>
+          <w:szCs w:val="20"/>
+        </w:rPr>
+        <w:t>Society</w:t>
+      </w:r>
+      <w:proofErr w:type="spellEnd"/>
+      <w:r>
+        <w:rPr>
+          <w:color w:val="000000"/>
+          <w:sz w:val="20"/>
+          <w:szCs w:val="20"/>
+        </w:rPr>
+        <w:t>, 1998</w:t>
       </w:r>
     </w:p>
     <w:p>
@@ -3152,7 +3574,21 @@
         <w:rPr>
           <w:color w:val="000000"/>
         </w:rPr>
-        <w:t>IEEE Std. 830-1998. Especificación de Requisitos según el estándar de IEEE 830</w:t>
+        <w:t xml:space="preserve">IEEE </w:t>
+      </w:r>
+      <w:proofErr w:type="spellStart"/>
+      <w:r>
+        <w:rPr>
+          <w:color w:val="000000"/>
+        </w:rPr>
+        <w:t>Std</w:t>
+      </w:r>
+      <w:proofErr w:type="spellEnd"/>
+      <w:r>
+        <w:rPr>
+          <w:color w:val="000000"/>
+        </w:rPr>
+        <w:t>. 830-1998. Especificación de Requisitos según el estándar de IEEE 830</w:t>
       </w:r>
       <w:r>
         <w:rPr>
@@ -3193,11 +3629,33 @@
           <w:color w:val="000000"/>
         </w:rPr>
       </w:pPr>
-      <w:r>
-        <w:rPr>
-          <w:color w:val="000000"/>
-        </w:rPr>
-        <w:t xml:space="preserve">PMOinformatica. Documento de requerimientos de software. 2018 Obtenido de: </w:t>
+      <w:proofErr w:type="spellStart"/>
+      <w:r>
+        <w:rPr>
+          <w:color w:val="000000"/>
+        </w:rPr>
+        <w:t>PMOinformatica</w:t>
+      </w:r>
+      <w:proofErr w:type="spellEnd"/>
+      <w:r>
+        <w:rPr>
+          <w:color w:val="000000"/>
+        </w:rPr>
+        <w:t xml:space="preserve">. Documento de requerimientos de software. 2018 </w:t>
+      </w:r>
+      <w:proofErr w:type="gramStart"/>
+      <w:r>
+        <w:rPr>
+          <w:color w:val="000000"/>
+        </w:rPr>
+        <w:t>Obtenido</w:t>
+      </w:r>
+      <w:proofErr w:type="gramEnd"/>
+      <w:r>
+        <w:rPr>
+          <w:color w:val="000000"/>
+        </w:rPr>
+        <w:t xml:space="preserve"> de: </w:t>
       </w:r>
       <w:r>
         <w:rPr>
@@ -3327,8 +3785,13 @@
       </w:r>
       <w:r>
         <w:tab/>
-        <w:t>Características de usuario de Tacna F&amp;D Delivery</w:t>
-      </w:r>
+        <w:t xml:space="preserve">Características de usuario de Tacna F&amp;D </w:t>
+      </w:r>
+      <w:proofErr w:type="spellStart"/>
+      <w:r>
+        <w:t>Delivery</w:t>
+      </w:r>
+      <w:proofErr w:type="spellEnd"/>
     </w:p>
     <w:p>
       <w:pPr>
@@ -3340,7 +3803,15 @@
         </w:rPr>
       </w:pPr>
       <w:r>
-        <w:t>Tacna F&amp;D Delivery está destinado para ser utilizado por los repartidores. El sistema no requerirá ningún conocimiento técnico ni experiencia superiores con aplicaciones similares.</w:t>
+        <w:t xml:space="preserve">Tacna F&amp;D </w:t>
+      </w:r>
+      <w:proofErr w:type="spellStart"/>
+      <w:r>
+        <w:t>Delivery</w:t>
+      </w:r>
+      <w:proofErr w:type="spellEnd"/>
+      <w:r>
+        <w:t xml:space="preserve"> está destinado para ser utilizado por los repartidores. El sistema no requerirá ningún conocimiento técnico ni experiencia superiores con aplicaciones similares.</w:t>
       </w:r>
     </w:p>
     <w:p/>
@@ -3378,7 +3849,21 @@
         <w:rPr>
           <w:color w:val="000000"/>
         </w:rPr>
-        <w:t>Las aplicaciones móviles Tacna F&amp;D, Tacna F&amp;D Business y Tacna F&amp;D Delivery podrá ejecutarse en dispositivos con las siguientes características:</w:t>
+        <w:t xml:space="preserve">Las aplicaciones móviles Tacna F&amp;D, Tacna F&amp;D Business y Tacna F&amp;D </w:t>
+      </w:r>
+      <w:proofErr w:type="spellStart"/>
+      <w:r>
+        <w:rPr>
+          <w:color w:val="000000"/>
+        </w:rPr>
+        <w:t>Delivery</w:t>
+      </w:r>
+      <w:proofErr w:type="spellEnd"/>
+      <w:r>
+        <w:rPr>
+          <w:color w:val="000000"/>
+        </w:rPr>
+        <w:t xml:space="preserve"> podrá ejecutarse en dispositivos con las siguientes características:</w:t>
       </w:r>
     </w:p>
     <w:p>
@@ -3438,7 +3923,21 @@
         <w:rPr>
           <w:color w:val="000000"/>
         </w:rPr>
-        <w:t>Versión del sistema operativo: 6.0 Marsmallow o superior</w:t>
+        <w:t xml:space="preserve">Versión del sistema operativo: 6.0 </w:t>
+      </w:r>
+      <w:proofErr w:type="spellStart"/>
+      <w:r>
+        <w:rPr>
+          <w:color w:val="000000"/>
+        </w:rPr>
+        <w:t>Marsmallow</w:t>
+      </w:r>
+      <w:proofErr w:type="spellEnd"/>
+      <w:r>
+        <w:rPr>
+          <w:color w:val="000000"/>
+        </w:rPr>
+        <w:t xml:space="preserve"> o superior</w:t>
       </w:r>
     </w:p>
     <w:p>
@@ -4559,8 +5058,87 @@
             </w:pPr>
             <w:r>
               <w:lastRenderedPageBreak/>
-              <w:t>La aplicación debe permitir la obtención de un vale o cupón de descuento al realizar un número específico de reseñas.</w:t>
-            </w:r>
+              <w:t xml:space="preserve">La aplicación debe permitir la obtención de un vale o cupón de descuento al realizar un número </w:t>
+            </w:r>
+            <w:r>
+              <w:t xml:space="preserve">de 5 </w:t>
+            </w:r>
+            <w:r>
+              <w:t>reseñas.</w:t>
+            </w:r>
+          </w:p>
+          <w:p>
+            <w:pPr>
+              <w:jc w:val="center"/>
+            </w:pPr>
+            <w:r>
+              <w:t>La aplicación también debe permitir al usuario visualizar en la parte inferior de la pantalla la lista de sus vales obtenidos y se podrá visualizar su detalle al ser seleccionado y la opción de utilizar el cupón.</w:t>
+            </w:r>
+          </w:p>
+          <w:p>
+            <w:pPr>
+              <w:jc w:val="center"/>
+            </w:pPr>
+            <w:r>
+              <w:t xml:space="preserve">Para utilizar el cupón deberá seleccionar la ubicación destino de la entrega y rellenar automáticamente su dirección, además de poder editarla. Podrá seleccionar los ítems del menú que desea comprar del establecimiento, así como también indicar la cantidad de estos, y además el usuario podrá visualizar los datos del pedido y permitir elegir el método de envió por recojo en tienda o </w:t>
+            </w:r>
+            <w:proofErr w:type="spellStart"/>
+            <w:r>
+              <w:t>delivery</w:t>
+            </w:r>
+            <w:proofErr w:type="spellEnd"/>
+            <w:r>
+              <w:t xml:space="preserve">. </w:t>
+            </w:r>
+          </w:p>
+          <w:p>
+            <w:pPr>
+              <w:jc w:val="center"/>
+            </w:pPr>
+            <w:r>
+              <w:t xml:space="preserve">La opción de recojo en tienda contará con la opción propia de pago en efectivo, mientras la de </w:t>
+            </w:r>
+            <w:proofErr w:type="spellStart"/>
+            <w:r>
+              <w:t>delibery</w:t>
+            </w:r>
+            <w:proofErr w:type="spellEnd"/>
+            <w:r>
+              <w:t xml:space="preserve"> la opción propia de pago contra entrega por medio de Yape, </w:t>
+            </w:r>
+            <w:proofErr w:type="spellStart"/>
+            <w:r>
+              <w:t>Tunki</w:t>
+            </w:r>
+            <w:proofErr w:type="spellEnd"/>
+            <w:r>
+              <w:t xml:space="preserve"> o </w:t>
+            </w:r>
+            <w:proofErr w:type="spellStart"/>
+            <w:r>
+              <w:t>Lukita</w:t>
+            </w:r>
+            <w:proofErr w:type="spellEnd"/>
+            <w:r>
+              <w:t>. Además de que ambas podrán permitir el pago respectivo a través de PayPal, tarjetas de crédito o débito. Finalmente, antes de realizar la transacción se podrá visualizar el descuento realizado por el cupón, y después se descontará el cupón utilizado. Se contará con la comprobación de conexión</w:t>
+            </w:r>
+            <w:r>
+              <w:t xml:space="preserve"> </w:t>
+            </w:r>
+            <w:r>
+              <w:t xml:space="preserve">a internet </w:t>
+            </w:r>
+            <w:r>
+              <w:t xml:space="preserve">vía wifi o datos móviles </w:t>
+            </w:r>
+            <w:r>
+              <w:t>justo antes de realizar un pago.</w:t>
+            </w:r>
+          </w:p>
+          <w:p>
+            <w:pPr>
+              <w:jc w:val="center"/>
+            </w:pPr>
           </w:p>
           <w:p>
             <w:pPr>
@@ -4603,6 +5181,7 @@
                 <w:b/>
               </w:rPr>
             </w:pPr>
+            <w:bookmarkStart w:id="14" w:name="_Hlk59529143"/>
           </w:p>
           <w:p>
             <w:pPr>
@@ -4664,8 +5243,13 @@
               <w:jc w:val="center"/>
             </w:pPr>
             <w:r>
-              <w:t>La aplicación debe permitir al usuario visualizar en la pantalla sus vales obtenidos y se eliminarán una vez haya sido usados.</w:t>
-            </w:r>
+              <w:t>La aplicación debe permitir que los usuarios puedan visualizar los cupones de cada establecimiento.</w:t>
+            </w:r>
+          </w:p>
+          <w:p>
+            <w:pPr>
+              <w:jc w:val="center"/>
+            </w:pPr>
           </w:p>
         </w:tc>
         <w:tc>
@@ -4707,6 +5291,7 @@
                 <w:b/>
               </w:rPr>
             </w:pPr>
+            <w:bookmarkStart w:id="15" w:name="_Hlk59526406"/>
           </w:p>
           <w:p>
             <w:pPr>
@@ -4777,7 +5362,89 @@
               <w:jc w:val="center"/>
             </w:pPr>
             <w:r>
-              <w:t>La aplicación debe permitir al usuario seleccionar los ítems que desea comprar del menú del establecimiento, así como también indicar la cantidad de estos, y también poder permitir al cliente elegir el método de envió, además debe permitir el pago respectivo a través de PayPal, tarjetas de crédito o débito, o pago contra entrega por medio de Yape, Tunki o Lukita</w:t>
+              <w:t>La aplicación debe permitir</w:t>
+            </w:r>
+            <w:r>
+              <w:t xml:space="preserve"> </w:t>
+            </w:r>
+            <w:r>
+              <w:t xml:space="preserve">seleccionar la ubicación destino de la entrega y rellenar automáticamente su dirección, además de poder editarla. Podrá seleccionar los ítems del menú que desea comprar del establecimiento, así como también indicar la cantidad de estos, y además el usuario podrá visualizar los datos del pedido y permitir elegir el método de envió por recojo en tienda o </w:t>
+            </w:r>
+            <w:proofErr w:type="spellStart"/>
+            <w:r>
+              <w:t>delivery</w:t>
+            </w:r>
+            <w:proofErr w:type="spellEnd"/>
+            <w:r>
+              <w:t>.</w:t>
+            </w:r>
+          </w:p>
+          <w:p>
+            <w:pPr>
+              <w:jc w:val="center"/>
+            </w:pPr>
+            <w:r>
+              <w:t xml:space="preserve">La opción de recojo en tienda contará con la opción </w:t>
+            </w:r>
+            <w:r>
+              <w:t xml:space="preserve">propia </w:t>
+            </w:r>
+            <w:r>
+              <w:t xml:space="preserve">de pago en efectivo, mientras la de </w:t>
+            </w:r>
+            <w:proofErr w:type="spellStart"/>
+            <w:r>
+              <w:t>delibery</w:t>
+            </w:r>
+            <w:proofErr w:type="spellEnd"/>
+            <w:r>
+              <w:t xml:space="preserve"> la opción </w:t>
+            </w:r>
+            <w:r>
+              <w:t xml:space="preserve">propia de </w:t>
+            </w:r>
+            <w:r>
+              <w:t xml:space="preserve">pago contra entrega por medio de Yape, </w:t>
+            </w:r>
+            <w:proofErr w:type="spellStart"/>
+            <w:r>
+              <w:t>Tunki</w:t>
+            </w:r>
+            <w:proofErr w:type="spellEnd"/>
+            <w:r>
+              <w:t xml:space="preserve"> o </w:t>
+            </w:r>
+            <w:proofErr w:type="spellStart"/>
+            <w:r>
+              <w:t>Lukita</w:t>
+            </w:r>
+            <w:proofErr w:type="spellEnd"/>
+            <w:r>
+              <w:t>. A</w:t>
+            </w:r>
+            <w:r>
+              <w:t>demás de que ambas podrán</w:t>
+            </w:r>
+            <w:r>
+              <w:t xml:space="preserve"> permitir el pago respectivo a través d</w:t>
+            </w:r>
+            <w:r>
+              <w:t>e</w:t>
+            </w:r>
+            <w:r>
+              <w:t xml:space="preserve"> </w:t>
+            </w:r>
+            <w:r>
+              <w:t>PayPal, tarjetas de crédito o débito</w:t>
+            </w:r>
+            <w:r>
+              <w:t>. Se contará con la comprobación de conexión a internet</w:t>
+            </w:r>
+            <w:r>
+              <w:t xml:space="preserve"> vía wifi o datos móviles</w:t>
+            </w:r>
+            <w:r>
+              <w:t xml:space="preserve"> justo antes de realizar un pago.</w:t>
             </w:r>
           </w:p>
           <w:p>
@@ -4807,6 +5474,8 @@
           </w:p>
         </w:tc>
       </w:tr>
+      <w:bookmarkEnd w:id="14"/>
+      <w:bookmarkEnd w:id="15"/>
       <w:tr>
         <w:trPr>
           <w:trHeight w:val="1117"/>
@@ -5633,7 +6302,15 @@
               <w:jc w:val="center"/>
             </w:pPr>
             <w:r>
-              <w:t>La aplicación debe permitir que el usuario pueda elegir los métodos pago (PayPal, Tarjetas de crédito o débito, Pago contra entrega) que estarán disponibles en sus establecimientos, así como también configurarlos (ingresando su key).</w:t>
+              <w:t xml:space="preserve">La aplicación debe permitir que el usuario pueda elegir los métodos pago (PayPal, Tarjetas de crédito o débito, Pago contra entrega) que estarán disponibles en sus establecimientos, así como también configurarlos (ingresando su </w:t>
+            </w:r>
+            <w:proofErr w:type="spellStart"/>
+            <w:r>
+              <w:t>key</w:t>
+            </w:r>
+            <w:proofErr w:type="spellEnd"/>
+            <w:r>
+              <w:t>).</w:t>
             </w:r>
           </w:p>
           <w:p>
@@ -5760,6 +6437,7 @@
               <w:jc w:val="center"/>
             </w:pPr>
             <w:r>
+              <w:lastRenderedPageBreak/>
               <w:t>Visualizar tablero de información</w:t>
             </w:r>
           </w:p>
@@ -5778,7 +6456,19 @@
               <w:jc w:val="center"/>
             </w:pPr>
             <w:r>
-              <w:t>La aplicación debe permitir que el usuario pueda visualizar un tablero de información que contenga el número de establecimientos que tenga registrado el usuario, cuál es su establecimiento mejor calificado, cuál es su establecimiento con más comentarios, cuál es su establecimiento con más ventas y por último, algunos comentarios recientes en sus establecimientos.</w:t>
+              <w:t xml:space="preserve">La aplicación debe permitir que el usuario pueda visualizar un tablero de información que contenga el número de establecimientos que tenga registrado el usuario, cuál es su establecimiento mejor </w:t>
+            </w:r>
+            <w:r>
+              <w:lastRenderedPageBreak/>
+              <w:t xml:space="preserve">calificado, cuál es su establecimiento con más comentarios, cuál es su establecimiento con más ventas </w:t>
+            </w:r>
+            <w:proofErr w:type="gramStart"/>
+            <w:r>
+              <w:t>y</w:t>
+            </w:r>
+            <w:proofErr w:type="gramEnd"/>
+            <w:r>
+              <w:t xml:space="preserve"> por último, algunos comentarios recientes en sus establecimientos.</w:t>
             </w:r>
           </w:p>
           <w:p>
@@ -5826,6 +6516,7 @@
               <w:jc w:val="center"/>
             </w:pPr>
             <w:r>
+              <w:lastRenderedPageBreak/>
               <w:t>Alta</w:t>
             </w:r>
           </w:p>
@@ -6862,8 +7553,16 @@
               <w:rPr>
                 <w:b/>
               </w:rPr>
-              <w:t>Requerimientos Funcionales – Tacna F&amp;D Delivery</w:t>
-            </w:r>
+              <w:t xml:space="preserve">Requerimientos Funcionales – Tacna F&amp;D </w:t>
+            </w:r>
+            <w:proofErr w:type="spellStart"/>
+            <w:r>
+              <w:rPr>
+                <w:b/>
+              </w:rPr>
+              <w:t>Delivery</w:t>
+            </w:r>
+            <w:proofErr w:type="spellEnd"/>
           </w:p>
         </w:tc>
       </w:tr>
@@ -7788,8 +8487,8 @@
           <w:numId w:val="1"/>
         </w:numPr>
       </w:pPr>
-      <w:bookmarkStart w:id="14" w:name="_heading=h.35nkun2" w:colFirst="0" w:colLast="0"/>
-      <w:bookmarkEnd w:id="14"/>
+      <w:bookmarkStart w:id="16" w:name="_heading=h.35nkun2" w:colFirst="0" w:colLast="0"/>
+      <w:bookmarkEnd w:id="16"/>
       <w:r>
         <w:t>Requerimientos no funcionales</w:t>
       </w:r>
@@ -7905,6 +8604,7 @@
         <w:ind w:left="1276"/>
         <w:jc w:val="both"/>
       </w:pPr>
+      <w:proofErr w:type="gramStart"/>
       <w:r>
         <w:rPr>
           <w:color w:val="000000"/>
@@ -7914,6 +8614,7 @@
       <w:r>
         <w:t>n</w:t>
       </w:r>
+      <w:proofErr w:type="gramEnd"/>
       <w:r>
         <w:rPr>
           <w:color w:val="000000"/>
@@ -8000,7 +8701,23 @@
           <w:color w:val="222222"/>
           <w:highlight w:val="white"/>
         </w:rPr>
-        <w:t>La aplicación debe ser compatible con todas las versiones de Android, desde 6.0 Marshmallow.</w:t>
+        <w:t xml:space="preserve">La aplicación debe ser compatible con todas las versiones de Android, desde 6.0 </w:t>
+      </w:r>
+      <w:proofErr w:type="spellStart"/>
+      <w:r>
+        <w:rPr>
+          <w:color w:val="222222"/>
+          <w:highlight w:val="white"/>
+        </w:rPr>
+        <w:t>Marshmallow</w:t>
+      </w:r>
+      <w:proofErr w:type="spellEnd"/>
+      <w:r>
+        <w:rPr>
+          <w:color w:val="222222"/>
+          <w:highlight w:val="white"/>
+        </w:rPr>
+        <w:t>.</w:t>
       </w:r>
     </w:p>
     <w:p>
@@ -8196,8 +8913,8 @@
           <w:numId w:val="1"/>
         </w:numPr>
       </w:pPr>
-      <w:bookmarkStart w:id="15" w:name="_heading=h.1ksv4uv" w:colFirst="0" w:colLast="0"/>
-      <w:bookmarkEnd w:id="15"/>
+      <w:bookmarkStart w:id="17" w:name="_heading=h.1ksv4uv" w:colFirst="0" w:colLast="0"/>
+      <w:bookmarkEnd w:id="17"/>
       <w:r>
         <w:t>Glosario</w:t>
       </w:r>
@@ -8325,7 +9042,35 @@
         <w:rPr>
           <w:color w:val="000000"/>
         </w:rPr>
-        <w:t xml:space="preserve"> (Tacna Food and Drinks): es el nombre de la aplicación.</w:t>
+        <w:t xml:space="preserve"> (Tacna </w:t>
+      </w:r>
+      <w:proofErr w:type="spellStart"/>
+      <w:r>
+        <w:rPr>
+          <w:color w:val="000000"/>
+        </w:rPr>
+        <w:t>Food</w:t>
+      </w:r>
+      <w:proofErr w:type="spellEnd"/>
+      <w:r>
+        <w:rPr>
+          <w:color w:val="000000"/>
+        </w:rPr>
+        <w:t xml:space="preserve"> and </w:t>
+      </w:r>
+      <w:proofErr w:type="spellStart"/>
+      <w:r>
+        <w:rPr>
+          <w:color w:val="000000"/>
+        </w:rPr>
+        <w:t>Drinks</w:t>
+      </w:r>
+      <w:proofErr w:type="spellEnd"/>
+      <w:r>
+        <w:rPr>
+          <w:color w:val="000000"/>
+        </w:rPr>
+        <w:t>): es el nombre de la aplicación.</w:t>
       </w:r>
       <w:r>
         <w:rPr>

</xml_diff>

<commit_message>
Actualizacion de los requerimientos no funcionales
</commit_message>
<xml_diff>
--- a/Documentos/2. Inicio/Documento_SRS.docx
+++ b/Documentos/2. Inicio/Documento_SRS.docx
@@ -1210,34 +1210,14 @@
                 <w:szCs w:val="20"/>
               </w:rPr>
             </w:pPr>
-            <w:proofErr w:type="spellStart"/>
             <w:r>
               <w:rPr>
                 <w:color w:val="000000"/>
                 <w:sz w:val="20"/>
                 <w:szCs w:val="20"/>
               </w:rPr>
-              <w:t>Marko</w:t>
-            </w:r>
-            <w:proofErr w:type="spellEnd"/>
-            <w:r>
-              <w:rPr>
-                <w:color w:val="000000"/>
-                <w:sz w:val="20"/>
-                <w:szCs w:val="20"/>
-              </w:rPr>
-              <w:t xml:space="preserve"> Rivas </w:t>
-            </w:r>
-            <w:proofErr w:type="spellStart"/>
-            <w:r>
-              <w:rPr>
-                <w:color w:val="000000"/>
-                <w:sz w:val="20"/>
-                <w:szCs w:val="20"/>
-              </w:rPr>
-              <w:t>Rios</w:t>
-            </w:r>
-            <w:proofErr w:type="spellEnd"/>
+              <w:t>Marko Rivas Rios</w:t>
+            </w:r>
           </w:p>
         </w:tc>
       </w:tr>
@@ -1359,34 +1339,14 @@
                 <w:szCs w:val="20"/>
               </w:rPr>
             </w:pPr>
-            <w:proofErr w:type="spellStart"/>
             <w:r>
               <w:rPr>
                 <w:color w:val="000000"/>
                 <w:sz w:val="20"/>
                 <w:szCs w:val="20"/>
               </w:rPr>
-              <w:t>Marko</w:t>
-            </w:r>
-            <w:proofErr w:type="spellEnd"/>
-            <w:r>
-              <w:rPr>
-                <w:color w:val="000000"/>
-                <w:sz w:val="20"/>
-                <w:szCs w:val="20"/>
-              </w:rPr>
-              <w:t xml:space="preserve"> Rivas </w:t>
-            </w:r>
-            <w:proofErr w:type="spellStart"/>
-            <w:r>
-              <w:rPr>
-                <w:color w:val="000000"/>
-                <w:sz w:val="20"/>
-                <w:szCs w:val="20"/>
-              </w:rPr>
-              <w:t>Rios</w:t>
-            </w:r>
-            <w:proofErr w:type="spellEnd"/>
+              <w:t>Marko Rivas Rios</w:t>
+            </w:r>
           </w:p>
         </w:tc>
       </w:tr>
@@ -1421,31 +1381,7 @@
                 <w:sz w:val="20"/>
                 <w:szCs w:val="20"/>
               </w:rPr>
-              <w:t>19</w:t>
-            </w:r>
-            <w:r>
-              <w:rPr>
-                <w:color w:val="000000"/>
-                <w:sz w:val="20"/>
-                <w:szCs w:val="20"/>
-              </w:rPr>
-              <w:t>/</w:t>
-            </w:r>
-            <w:r>
-              <w:rPr>
-                <w:color w:val="000000"/>
-                <w:sz w:val="20"/>
-                <w:szCs w:val="20"/>
-              </w:rPr>
-              <w:t>12</w:t>
-            </w:r>
-            <w:r>
-              <w:rPr>
-                <w:color w:val="000000"/>
-                <w:sz w:val="20"/>
-                <w:szCs w:val="20"/>
-              </w:rPr>
-              <w:t>/2020</w:t>
+              <w:t>19/12/2020</w:t>
             </w:r>
           </w:p>
         </w:tc>
@@ -1476,15 +1412,7 @@
                 <w:sz w:val="20"/>
                 <w:szCs w:val="20"/>
               </w:rPr>
-              <w:t>0.</w:t>
-            </w:r>
-            <w:r>
-              <w:rPr>
-                <w:color w:val="000000"/>
-                <w:sz w:val="20"/>
-                <w:szCs w:val="20"/>
-              </w:rPr>
-              <w:t>3</w:t>
+              <w:t>0.3</w:t>
             </w:r>
           </w:p>
         </w:tc>
@@ -2677,21 +2605,7 @@
         <w:rPr>
           <w:color w:val="000000"/>
         </w:rPr>
-        <w:t xml:space="preserve">, etc. Esta propuesta se realizará mediante tres aplicaciones móviles. Tacna F&amp;D Business para los que deseen registrarse como establecimiento de comida, Tacna F&amp;D </w:t>
-      </w:r>
-      <w:proofErr w:type="spellStart"/>
-      <w:r>
-        <w:rPr>
-          <w:color w:val="000000"/>
-        </w:rPr>
-        <w:t>Delivery</w:t>
-      </w:r>
-      <w:proofErr w:type="spellEnd"/>
-      <w:r>
-        <w:rPr>
-          <w:color w:val="000000"/>
-        </w:rPr>
-        <w:t xml:space="preserve"> para los que deseen registrarse como repartidores y Tacna F&amp;D para el usuario que busca la información de diferentes establecimientos de comida donde podrá realizar pedidos y pago de </w:t>
+        <w:t xml:space="preserve">, etc. Esta propuesta se realizará mediante tres aplicaciones móviles. Tacna F&amp;D Business para los que deseen registrarse como establecimiento de comida, Tacna F&amp;D Delivery para los que deseen registrarse como repartidores y Tacna F&amp;D para el usuario que busca la información de diferentes establecimientos de comida donde podrá realizar pedidos y pago de </w:t>
       </w:r>
       <w:proofErr w:type="gramStart"/>
       <w:r>
@@ -3251,15 +3165,7 @@
         <w:jc w:val="both"/>
       </w:pPr>
       <w:r>
-        <w:t xml:space="preserve">Tacna F&amp;D </w:t>
-      </w:r>
-      <w:proofErr w:type="spellStart"/>
-      <w:r>
-        <w:t>Delivery</w:t>
-      </w:r>
-      <w:proofErr w:type="spellEnd"/>
-      <w:r>
-        <w:t xml:space="preserve"> se desarrollará con las siguientes funciones:</w:t>
+        <w:t>Tacna F&amp;D Delivery se desarrollará con las siguientes funciones:</w:t>
       </w:r>
     </w:p>
     <w:p>
@@ -3785,13 +3691,8 @@
       </w:r>
       <w:r>
         <w:tab/>
-        <w:t xml:space="preserve">Características de usuario de Tacna F&amp;D </w:t>
-      </w:r>
-      <w:proofErr w:type="spellStart"/>
-      <w:r>
-        <w:t>Delivery</w:t>
-      </w:r>
-      <w:proofErr w:type="spellEnd"/>
+        <w:t>Características de usuario de Tacna F&amp;D Delivery</w:t>
+      </w:r>
     </w:p>
     <w:p>
       <w:pPr>
@@ -3803,15 +3704,7 @@
         </w:rPr>
       </w:pPr>
       <w:r>
-        <w:t xml:space="preserve">Tacna F&amp;D </w:t>
-      </w:r>
-      <w:proofErr w:type="spellStart"/>
-      <w:r>
-        <w:t>Delivery</w:t>
-      </w:r>
-      <w:proofErr w:type="spellEnd"/>
-      <w:r>
-        <w:t xml:space="preserve"> está destinado para ser utilizado por los repartidores. El sistema no requerirá ningún conocimiento técnico ni experiencia superiores con aplicaciones similares.</w:t>
+        <w:t>Tacna F&amp;D Delivery está destinado para ser utilizado por los repartidores. El sistema no requerirá ningún conocimiento técnico ni experiencia superiores con aplicaciones similares.</w:t>
       </w:r>
     </w:p>
     <w:p/>
@@ -3849,21 +3742,7 @@
         <w:rPr>
           <w:color w:val="000000"/>
         </w:rPr>
-        <w:t xml:space="preserve">Las aplicaciones móviles Tacna F&amp;D, Tacna F&amp;D Business y Tacna F&amp;D </w:t>
-      </w:r>
-      <w:proofErr w:type="spellStart"/>
-      <w:r>
-        <w:rPr>
-          <w:color w:val="000000"/>
-        </w:rPr>
-        <w:t>Delivery</w:t>
-      </w:r>
-      <w:proofErr w:type="spellEnd"/>
-      <w:r>
-        <w:rPr>
-          <w:color w:val="000000"/>
-        </w:rPr>
-        <w:t xml:space="preserve"> podrá ejecutarse en dispositivos con las siguientes características:</w:t>
+        <w:t>Las aplicaciones móviles Tacna F&amp;D, Tacna F&amp;D Business y Tacna F&amp;D Delivery podrá ejecutarse en dispositivos con las siguientes características:</w:t>
       </w:r>
     </w:p>
     <w:p>
@@ -7553,16 +7432,8 @@
               <w:rPr>
                 <w:b/>
               </w:rPr>
-              <w:t xml:space="preserve">Requerimientos Funcionales – Tacna F&amp;D </w:t>
-            </w:r>
-            <w:proofErr w:type="spellStart"/>
-            <w:r>
-              <w:rPr>
-                <w:b/>
-              </w:rPr>
-              <w:t>Delivery</w:t>
-            </w:r>
-            <w:proofErr w:type="spellEnd"/>
+              <w:t>Requerimientos Funcionales – Tacna F&amp;D Delivery</w:t>
+            </w:r>
           </w:p>
         </w:tc>
       </w:tr>
@@ -8531,22 +8402,27 @@
         </w:pBdr>
         <w:ind w:left="1276"/>
         <w:jc w:val="both"/>
-        <w:rPr>
-          <w:color w:val="000000"/>
-        </w:rPr>
-      </w:pPr>
-      <w:r>
-        <w:rPr>
-          <w:color w:val="000000"/>
-          <w:highlight w:val="white"/>
-        </w:rPr>
-        <w:t>El tiempo de aprendizaje del sistema por un usuario deberá ser menor a 1 hora.</w:t>
-      </w:r>
-      <w:r>
-        <w:rPr>
-          <w:color w:val="000000"/>
-        </w:rPr>
-        <w:t xml:space="preserve"> </w:t>
+      </w:pPr>
+      <w:r>
+        <w:rPr>
+          <w:color w:val="222222"/>
+          <w:shd w:val="clear" w:color="auto" w:fill="FFFFFF"/>
+        </w:rPr>
+        <w:t>El tiempo de aprendizaje de</w:t>
+      </w:r>
+      <w:r>
+        <w:rPr>
+          <w:color w:val="222222"/>
+          <w:shd w:val="clear" w:color="auto" w:fill="FFFFFF"/>
+        </w:rPr>
+        <w:t>l aplicativo móvil Tacna F&amp;D Business deberá ser menor a 2 horas</w:t>
+      </w:r>
+      <w:r>
+        <w:rPr>
+          <w:color w:val="222222"/>
+          <w:shd w:val="clear" w:color="auto" w:fill="FFFFFF"/>
+        </w:rPr>
+        <w:t>.</w:t>
       </w:r>
     </w:p>
     <w:p>
@@ -8564,28 +8440,9 @@
         </w:pBdr>
         <w:ind w:left="1276"/>
         <w:jc w:val="both"/>
-        <w:rPr>
-          <w:color w:val="000000"/>
-        </w:rPr>
-      </w:pPr>
-      <w:r>
-        <w:rPr>
-          <w:color w:val="000000"/>
-        </w:rPr>
-        <w:t>La aplicación</w:t>
-      </w:r>
-      <w:r>
-        <w:rPr>
-          <w:color w:val="000000"/>
-          <w:highlight w:val="white"/>
-        </w:rPr>
-        <w:t xml:space="preserve"> </w:t>
-      </w:r>
-      <w:r>
-        <w:rPr>
-          <w:color w:val="000000"/>
-        </w:rPr>
-        <w:t xml:space="preserve">debe desarrollar una interfaz de usuario completamente en el idioma español. </w:t>
+      </w:pPr>
+      <w:r>
+        <w:t>El tiempo de aprendizaje del aplicativo móvil Tacna F&amp;D deberá ser menor a 2 horas.</w:t>
       </w:r>
     </w:p>
     <w:p>
@@ -8604,30 +8461,30 @@
         <w:ind w:left="1276"/>
         <w:jc w:val="both"/>
       </w:pPr>
-      <w:proofErr w:type="gramStart"/>
-      <w:r>
-        <w:rPr>
-          <w:color w:val="000000"/>
-        </w:rPr>
-        <w:t>La interfaz del sistema debe</w:t>
-      </w:r>
-      <w:r>
-        <w:t>n</w:t>
-      </w:r>
-      <w:proofErr w:type="gramEnd"/>
-      <w:r>
-        <w:rPr>
-          <w:color w:val="000000"/>
-        </w:rPr>
-        <w:t xml:space="preserve"> utilizar colores que faciliten su comprensión y que no confundan al usuario.</w:t>
-      </w:r>
-    </w:p>
-    <w:p>
-      <w:pPr>
-        <w:numPr>
-          <w:ilvl w:val="0"/>
-          <w:numId w:val="5"/>
-        </w:numPr>
+      <w:r>
+        <w:rPr>
+          <w:color w:val="222222"/>
+          <w:shd w:val="clear" w:color="auto" w:fill="FFFFFF"/>
+        </w:rPr>
+        <w:t>El tiempo de aprendizaje de</w:t>
+      </w:r>
+      <w:r>
+        <w:rPr>
+          <w:color w:val="222222"/>
+          <w:shd w:val="clear" w:color="auto" w:fill="FFFFFF"/>
+        </w:rPr>
+        <w:t>l aplicativo móvil Tacna F&amp;D Delivery deberá ser menor a ½ hora</w:t>
+      </w:r>
+      <w:r>
+        <w:rPr>
+          <w:color w:val="222222"/>
+          <w:shd w:val="clear" w:color="auto" w:fill="FFFFFF"/>
+        </w:rPr>
+        <w:t>.</w:t>
+      </w:r>
+    </w:p>
+    <w:p>
+      <w:pPr>
         <w:pBdr>
           <w:top w:val="nil"/>
           <w:left w:val="nil"/>
@@ -8638,26 +8495,6 @@
         <w:ind w:left="1276"/>
         <w:jc w:val="both"/>
       </w:pPr>
-      <w:r>
-        <w:rPr>
-          <w:color w:val="000000"/>
-        </w:rPr>
-        <w:t xml:space="preserve">La aplicación debe proporcionar mensajes de error que sean informativos y orientados </w:t>
-      </w:r>
-      <w:r>
-        <w:t>al usuario</w:t>
-      </w:r>
-      <w:r>
-        <w:rPr>
-          <w:color w:val="000000"/>
-        </w:rPr>
-        <w:t xml:space="preserve"> final.</w:t>
-      </w:r>
-    </w:p>
-    <w:p>
-      <w:pPr>
-        <w:jc w:val="both"/>
-      </w:pPr>
     </w:p>
     <w:p>
       <w:pPr>
@@ -8673,7 +8510,14 @@
           <w:rFonts w:ascii="Arial" w:eastAsia="Arial" w:hAnsi="Arial" w:cs="Arial"/>
           <w:b/>
         </w:rPr>
-        <w:t>Compatibilidad:</w:t>
+        <w:t>Desempeño</w:t>
+      </w:r>
+      <w:r>
+        <w:rPr>
+          <w:rFonts w:ascii="Arial" w:eastAsia="Arial" w:hAnsi="Arial" w:cs="Arial"/>
+          <w:b/>
+        </w:rPr>
+        <w:t>:</w:t>
       </w:r>
     </w:p>
     <w:p>
@@ -8691,60 +8535,16 @@
         </w:pBdr>
         <w:jc w:val="both"/>
         <w:rPr>
-          <w:rFonts w:ascii="Arial" w:eastAsia="Arial" w:hAnsi="Arial" w:cs="Arial"/>
-          <w:b/>
-          <w:color w:val="000000"/>
-        </w:rPr>
-      </w:pPr>
-      <w:r>
-        <w:rPr>
           <w:color w:val="222222"/>
           <w:highlight w:val="white"/>
         </w:rPr>
-        <w:t xml:space="preserve">La aplicación debe ser compatible con todas las versiones de Android, desde 6.0 </w:t>
-      </w:r>
-      <w:proofErr w:type="spellStart"/>
+      </w:pPr>
       <w:r>
         <w:rPr>
           <w:color w:val="222222"/>
           <w:highlight w:val="white"/>
         </w:rPr>
-        <w:t>Marshmallow</w:t>
-      </w:r>
-      <w:proofErr w:type="spellEnd"/>
-      <w:r>
-        <w:rPr>
-          <w:color w:val="222222"/>
-          <w:highlight w:val="white"/>
-        </w:rPr>
-        <w:t>.</w:t>
-      </w:r>
-    </w:p>
-    <w:p>
-      <w:pPr>
-        <w:ind w:left="567"/>
-        <w:jc w:val="both"/>
-        <w:rPr>
-          <w:rFonts w:ascii="Arial" w:eastAsia="Arial" w:hAnsi="Arial" w:cs="Arial"/>
-          <w:b/>
-        </w:rPr>
-      </w:pPr>
-    </w:p>
-    <w:p>
-      <w:pPr>
-        <w:ind w:left="567"/>
-        <w:jc w:val="both"/>
-        <w:rPr>
-          <w:rFonts w:ascii="Arial" w:eastAsia="Arial" w:hAnsi="Arial" w:cs="Arial"/>
-          <w:b/>
-        </w:rPr>
-      </w:pPr>
-      <w:r>
-        <w:rPr>
-          <w:rFonts w:ascii="Arial" w:eastAsia="Arial" w:hAnsi="Arial" w:cs="Arial"/>
-          <w:b/>
-        </w:rPr>
-        <w:t>Sensibilidad:</w:t>
+        <w:t>Entre las 3 aplicaciones deben ser capaces de operar adecuadamente con hasta 200 mil usuarios conectados simultáneamente.</w:t>
       </w:r>
     </w:p>
     <w:p>
@@ -8761,12 +8561,16 @@
           <w:between w:val="nil"/>
         </w:pBdr>
         <w:jc w:val="both"/>
-      </w:pPr>
-      <w:r>
-        <w:rPr>
-          <w:color w:val="000000"/>
-        </w:rPr>
-        <w:t>Cuando la aplicación se ve interrumpida por una llamada, la aplicación debe poder guardar el estado y volver a la misma pantalla que estaba allí antes de ser interrumpido.</w:t>
+        <w:rPr>
+          <w:color w:val="222222"/>
+          <w:highlight w:val="white"/>
+        </w:rPr>
+      </w:pPr>
+      <w:r>
+        <w:rPr>
+          <w:color w:val="222222"/>
+        </w:rPr>
+        <w:t>Toda funcionalidad de la aplicación y debe responder al usuario en menos de 7 segundos.</w:t>
       </w:r>
     </w:p>
     <w:p>
@@ -8780,107 +8584,6 @@
         </w:pBdr>
         <w:ind w:left="1287"/>
         <w:jc w:val="both"/>
-        <w:rPr>
-          <w:color w:val="000000"/>
-        </w:rPr>
-      </w:pPr>
-    </w:p>
-    <w:p>
-      <w:pPr>
-        <w:ind w:left="567"/>
-        <w:jc w:val="both"/>
-        <w:rPr>
-          <w:rFonts w:ascii="Arial" w:eastAsia="Arial" w:hAnsi="Arial" w:cs="Arial"/>
-          <w:b/>
-        </w:rPr>
-      </w:pPr>
-      <w:r>
-        <w:rPr>
-          <w:rFonts w:ascii="Arial" w:eastAsia="Arial" w:hAnsi="Arial" w:cs="Arial"/>
-          <w:b/>
-        </w:rPr>
-        <w:t>Mantenibilidad:</w:t>
-      </w:r>
-    </w:p>
-    <w:p>
-      <w:pPr>
-        <w:numPr>
-          <w:ilvl w:val="0"/>
-          <w:numId w:val="6"/>
-        </w:numPr>
-        <w:pBdr>
-          <w:top w:val="nil"/>
-          <w:left w:val="nil"/>
-          <w:bottom w:val="nil"/>
-          <w:right w:val="nil"/>
-          <w:between w:val="nil"/>
-        </w:pBdr>
-        <w:jc w:val="both"/>
-      </w:pPr>
-      <w:r>
-        <w:rPr>
-          <w:color w:val="000000"/>
-        </w:rPr>
-        <w:t>El aplicativo podrá integrar nuevas funcionalidades sin mayor dificultad y perder calidad de los servicios ofrecidos.</w:t>
-      </w:r>
-    </w:p>
-    <w:p>
-      <w:pPr>
-        <w:pBdr>
-          <w:top w:val="nil"/>
-          <w:left w:val="nil"/>
-          <w:bottom w:val="nil"/>
-          <w:right w:val="nil"/>
-          <w:between w:val="nil"/>
-        </w:pBdr>
-        <w:ind w:left="1287"/>
-        <w:jc w:val="both"/>
-        <w:rPr>
-          <w:color w:val="000000"/>
-        </w:rPr>
-      </w:pPr>
-    </w:p>
-    <w:p>
-      <w:pPr>
-        <w:ind w:left="567"/>
-        <w:jc w:val="both"/>
-        <w:rPr>
-          <w:rFonts w:ascii="Arial" w:eastAsia="Arial" w:hAnsi="Arial" w:cs="Arial"/>
-          <w:b/>
-        </w:rPr>
-      </w:pPr>
-      <w:r>
-        <w:rPr>
-          <w:rFonts w:ascii="Arial" w:eastAsia="Arial" w:hAnsi="Arial" w:cs="Arial"/>
-          <w:b/>
-        </w:rPr>
-        <w:t>Eficiencia:</w:t>
-      </w:r>
-    </w:p>
-    <w:p>
-      <w:pPr>
-        <w:numPr>
-          <w:ilvl w:val="0"/>
-          <w:numId w:val="6"/>
-        </w:numPr>
-        <w:pBdr>
-          <w:top w:val="nil"/>
-          <w:left w:val="nil"/>
-          <w:bottom w:val="nil"/>
-          <w:right w:val="nil"/>
-          <w:between w:val="nil"/>
-        </w:pBdr>
-        <w:jc w:val="both"/>
-      </w:pPr>
-      <w:r>
-        <w:rPr>
-          <w:color w:val="000000"/>
-        </w:rPr>
-        <w:t>Toda funcionalidad de la aplicación y debe responder al usuario en menos de 7 segundos.</w:t>
-      </w:r>
-    </w:p>
-    <w:p>
-      <w:pPr>
         <w:rPr>
           <w:color w:val="222222"/>
           <w:highlight w:val="white"/>
@@ -10709,7 +10412,6 @@
   <w:style w:type="character" w:default="1" w:styleId="Fuentedeprrafopredeter">
     <w:name w:val="Default Paragraph Font"/>
     <w:uiPriority w:val="1"/>
-    <w:semiHidden/>
     <w:unhideWhenUsed/>
   </w:style>
   <w:style w:type="table" w:default="1" w:styleId="Tablanormal">

</xml_diff>